<commit_message>
Updated Project Report with information related to bonus objective approaches, and project outcomes.
</commit_message>
<xml_diff>
--- a/ProjectReport.docx
+++ b/ProjectReport.docx
@@ -219,9 +219,11 @@
           <w:numId w:val="8"/>
         </w:numPr>
       </w:pPr>
+      <w:proofErr w:type="spellStart"/>
       <w:r>
         <w:t>FastAPI</w:t>
       </w:r>
+      <w:proofErr w:type="spellEnd"/>
     </w:p>
     <w:p>
       <w:pPr>
@@ -256,8 +258,13 @@
         </w:numPr>
       </w:pPr>
       <w:r>
-        <w:t>Node/npm</w:t>
-      </w:r>
+        <w:t>Node/</w:t>
+      </w:r>
+      <w:proofErr w:type="spellStart"/>
+      <w:r>
+        <w:t>npm</w:t>
+      </w:r>
+      <w:proofErr w:type="spellEnd"/>
     </w:p>
     <w:p>
       <w:pPr>
@@ -277,7 +284,15 @@
         <w:pStyle w:val="Heading4"/>
       </w:pPr>
       <w:r>
-        <w:t>Why use React/Python/FastAPI/TypeScript?</w:t>
+        <w:t>Why use React/Python/</w:t>
+      </w:r>
+      <w:proofErr w:type="spellStart"/>
+      <w:r>
+        <w:t>FastAPI</w:t>
+      </w:r>
+      <w:proofErr w:type="spellEnd"/>
+      <w:r>
+        <w:t>/TypeScript?</w:t>
       </w:r>
     </w:p>
     <w:p>
@@ -289,10 +304,7 @@
         </w:numPr>
       </w:pPr>
       <w:r>
-        <w:t xml:space="preserve">I am familiar with these technologies. So, I </w:t>
-      </w:r>
-      <w:r>
-        <w:t>would be able to finish the project faster.</w:t>
+        <w:t xml:space="preserve">I am familiar with these technologies. </w:t>
       </w:r>
     </w:p>
     <w:p>
@@ -303,8 +315,13 @@
           <w:numId w:val="8"/>
         </w:numPr>
       </w:pPr>
-      <w:r>
-        <w:t xml:space="preserve">Frontdesk uses these technologies. </w:t>
+      <w:proofErr w:type="spellStart"/>
+      <w:r>
+        <w:t>Frontdesk</w:t>
+      </w:r>
+      <w:proofErr w:type="spellEnd"/>
+      <w:r>
+        <w:t xml:space="preserve"> uses these technologies. </w:t>
       </w:r>
     </w:p>
     <w:p>
@@ -336,7 +353,15 @@
         </w:numPr>
       </w:pPr>
       <w:r>
-        <w:t>It supports multiple browsers. i.e a useful future skill to have.</w:t>
+        <w:t xml:space="preserve">It supports multiple browsers. </w:t>
+      </w:r>
+      <w:proofErr w:type="spellStart"/>
+      <w:r>
+        <w:t>i.e</w:t>
+      </w:r>
+      <w:proofErr w:type="spellEnd"/>
+      <w:r>
+        <w:t xml:space="preserve"> a useful future skill to have.</w:t>
       </w:r>
     </w:p>
     <w:p>
@@ -347,8 +372,23 @@
           <w:numId w:val="8"/>
         </w:numPr>
       </w:pPr>
-      <w:r>
-        <w:t>Frontdesk uses Stagehand. Since Stagehand uses Playwright, I decided to use it. I did not use Stagehand because AI can be finicky and I did not want to spend time learning it. Playwright would be more efficient/faster.</w:t>
+      <w:proofErr w:type="spellStart"/>
+      <w:proofErr w:type="gramStart"/>
+      <w:r>
+        <w:t>Frontdesk</w:t>
+      </w:r>
+      <w:proofErr w:type="spellEnd"/>
+      <w:proofErr w:type="gramEnd"/>
+      <w:r>
+        <w:t xml:space="preserve"> uses Stagehand. Since Stagehand uses Playwright, I decided to use it. I did not use Stagehand because AI can be </w:t>
+      </w:r>
+      <w:proofErr w:type="gramStart"/>
+      <w:r>
+        <w:t>finicky</w:t>
+      </w:r>
+      <w:proofErr w:type="gramEnd"/>
+      <w:r>
+        <w:t xml:space="preserve"> and I did not want to spend time learning it. Playwright would be more efficient/faster.</w:t>
       </w:r>
     </w:p>
     <w:p>
@@ -418,12 +458,28 @@
     </w:p>
     <w:p>
       <w:r>
-        <w:t>All frontend logic is within App.tsx.</w:t>
-      </w:r>
-    </w:p>
-    <w:p>
-      <w:r>
-        <w:t>A .env file in the backend folder is used to save the Calendly booking url and the Gemini API key.</w:t>
+        <w:t xml:space="preserve">All frontend logic is within </w:t>
+      </w:r>
+      <w:proofErr w:type="spellStart"/>
+      <w:r>
+        <w:t>App.tsx</w:t>
+      </w:r>
+      <w:proofErr w:type="spellEnd"/>
+      <w:r>
+        <w:t>.</w:t>
+      </w:r>
+    </w:p>
+    <w:p>
+      <w:r>
+        <w:t xml:space="preserve">A .env file in the backend folder is used to save the Calendly booking </w:t>
+      </w:r>
+      <w:proofErr w:type="spellStart"/>
+      <w:r>
+        <w:t>url</w:t>
+      </w:r>
+      <w:proofErr w:type="spellEnd"/>
+      <w:r>
+        <w:t xml:space="preserve"> and the Gemini API key.</w:t>
       </w:r>
     </w:p>
     <w:p>
@@ -477,6 +533,381 @@
         <w:pStyle w:val="Heading2"/>
       </w:pPr>
       <w:r>
+        <w:t>Bonus Objectives</w:t>
+      </w:r>
+    </w:p>
+    <w:p/>
+    <w:p>
+      <w:pPr>
+        <w:pStyle w:val="Heading3"/>
+      </w:pPr>
+      <w:r>
+        <w:t>How would I handle Bonus 1:</w:t>
+      </w:r>
+      <w:r>
+        <w:t xml:space="preserve"> </w:t>
+      </w:r>
+      <w:proofErr w:type="spellStart"/>
+      <w:r>
+        <w:t>Housecall</w:t>
+      </w:r>
+      <w:proofErr w:type="spellEnd"/>
+      <w:r>
+        <w:t xml:space="preserve"> Pro Integration</w:t>
+      </w:r>
+    </w:p>
+    <w:p>
+      <w:pPr>
+        <w:pStyle w:val="ListParagraph"/>
+        <w:numPr>
+          <w:ilvl w:val="0"/>
+          <w:numId w:val="7"/>
+        </w:numPr>
+      </w:pPr>
+      <w:r>
+        <w:t>The frontend UI does not have to change.</w:t>
+      </w:r>
+    </w:p>
+    <w:p>
+      <w:pPr>
+        <w:pStyle w:val="ListParagraph"/>
+        <w:numPr>
+          <w:ilvl w:val="0"/>
+          <w:numId w:val="7"/>
+        </w:numPr>
+      </w:pPr>
+      <w:r>
+        <w:t xml:space="preserve">The backend </w:t>
+      </w:r>
+      <w:proofErr w:type="spellStart"/>
+      <w:r>
+        <w:t>FastAPI</w:t>
+      </w:r>
+      <w:proofErr w:type="spellEnd"/>
+      <w:r>
+        <w:t xml:space="preserve"> server with endpoints does not have to change.</w:t>
+      </w:r>
+    </w:p>
+    <w:p>
+      <w:pPr>
+        <w:pStyle w:val="ListParagraph"/>
+        <w:numPr>
+          <w:ilvl w:val="0"/>
+          <w:numId w:val="7"/>
+        </w:numPr>
+      </w:pPr>
+      <w:r>
+        <w:t xml:space="preserve">Update model.py to define a function declaration for the </w:t>
+      </w:r>
+      <w:proofErr w:type="spellStart"/>
+      <w:r>
+        <w:t>Housecall</w:t>
+      </w:r>
+      <w:proofErr w:type="spellEnd"/>
+      <w:r>
+        <w:t xml:space="preserve"> Pro booking function.</w:t>
+      </w:r>
+    </w:p>
+    <w:p>
+      <w:pPr>
+        <w:pStyle w:val="ListParagraph"/>
+        <w:numPr>
+          <w:ilvl w:val="0"/>
+          <w:numId w:val="7"/>
+        </w:numPr>
+      </w:pPr>
+      <w:r>
+        <w:t>Add this function to the model</w:t>
+      </w:r>
+      <w:r>
+        <w:t xml:space="preserve"> configuration.</w:t>
+      </w:r>
+    </w:p>
+    <w:p>
+      <w:pPr>
+        <w:pStyle w:val="ListParagraph"/>
+        <w:numPr>
+          <w:ilvl w:val="0"/>
+          <w:numId w:val="7"/>
+        </w:numPr>
+      </w:pPr>
+      <w:r>
+        <w:t xml:space="preserve">Update model system instructions to include the ability to book on </w:t>
+      </w:r>
+      <w:proofErr w:type="spellStart"/>
+      <w:r>
+        <w:t>Housecall</w:t>
+      </w:r>
+      <w:proofErr w:type="spellEnd"/>
+      <w:r>
+        <w:t xml:space="preserve"> Pro and what information the AI must collect to book.</w:t>
+      </w:r>
+    </w:p>
+    <w:p>
+      <w:pPr>
+        <w:pStyle w:val="ListParagraph"/>
+        <w:numPr>
+          <w:ilvl w:val="0"/>
+          <w:numId w:val="7"/>
+        </w:numPr>
+      </w:pPr>
+      <w:r>
+        <w:t xml:space="preserve">Create a function in booking.py to do the </w:t>
+      </w:r>
+      <w:proofErr w:type="spellStart"/>
+      <w:r>
+        <w:t>Housecall</w:t>
+      </w:r>
+      <w:proofErr w:type="spellEnd"/>
+      <w:r>
+        <w:t xml:space="preserve"> Pro booking.</w:t>
+      </w:r>
+    </w:p>
+    <w:p>
+      <w:pPr>
+        <w:pStyle w:val="ListParagraph"/>
+        <w:numPr>
+          <w:ilvl w:val="0"/>
+          <w:numId w:val="7"/>
+        </w:numPr>
+      </w:pPr>
+      <w:r>
+        <w:t xml:space="preserve">Update </w:t>
+      </w:r>
+      <w:proofErr w:type="spellStart"/>
+      <w:r>
+        <w:t>get_ai_response</w:t>
+      </w:r>
+      <w:proofErr w:type="spellEnd"/>
+      <w:r>
+        <w:t xml:space="preserve"> in model.py to call the </w:t>
+      </w:r>
+      <w:proofErr w:type="spellStart"/>
+      <w:r>
+        <w:t>Housecall</w:t>
+      </w:r>
+      <w:proofErr w:type="spellEnd"/>
+      <w:r>
+        <w:t xml:space="preserve"> Pro booking function when the AI requests it.</w:t>
+      </w:r>
+    </w:p>
+    <w:p>
+      <w:pPr>
+        <w:pStyle w:val="Heading3"/>
+      </w:pPr>
+      <w:r>
+        <w:t xml:space="preserve">How would I handle Bonus </w:t>
+      </w:r>
+      <w:r>
+        <w:t>2</w:t>
+      </w:r>
+      <w:r>
+        <w:t>:</w:t>
+      </w:r>
+      <w:r>
+        <w:t xml:space="preserve"> </w:t>
+      </w:r>
+      <w:r>
+        <w:t>OpenTable Integration</w:t>
+      </w:r>
+    </w:p>
+    <w:p/>
+    <w:p>
+      <w:pPr>
+        <w:pStyle w:val="ListParagraph"/>
+        <w:numPr>
+          <w:ilvl w:val="0"/>
+          <w:numId w:val="7"/>
+        </w:numPr>
+      </w:pPr>
+      <w:r>
+        <w:t>The frontend UI does not have to change.</w:t>
+      </w:r>
+    </w:p>
+    <w:p>
+      <w:pPr>
+        <w:pStyle w:val="ListParagraph"/>
+        <w:numPr>
+          <w:ilvl w:val="0"/>
+          <w:numId w:val="7"/>
+        </w:numPr>
+      </w:pPr>
+      <w:r>
+        <w:t xml:space="preserve">The backend </w:t>
+      </w:r>
+      <w:proofErr w:type="spellStart"/>
+      <w:r>
+        <w:t>FastAPI</w:t>
+      </w:r>
+      <w:proofErr w:type="spellEnd"/>
+      <w:r>
+        <w:t xml:space="preserve"> server with endpoints does not have to change.</w:t>
+      </w:r>
+    </w:p>
+    <w:p>
+      <w:pPr>
+        <w:pStyle w:val="ListParagraph"/>
+        <w:numPr>
+          <w:ilvl w:val="0"/>
+          <w:numId w:val="7"/>
+        </w:numPr>
+      </w:pPr>
+      <w:r>
+        <w:t xml:space="preserve">Update model.py to define a function declaration for the </w:t>
+      </w:r>
+      <w:r>
+        <w:t xml:space="preserve">OpenTable </w:t>
+      </w:r>
+      <w:r>
+        <w:t>booking function</w:t>
+      </w:r>
+      <w:r>
+        <w:t xml:space="preserve"> and a separation function declaration for the Google Maps booking function.</w:t>
+      </w:r>
+    </w:p>
+    <w:p>
+      <w:pPr>
+        <w:pStyle w:val="ListParagraph"/>
+        <w:numPr>
+          <w:ilvl w:val="0"/>
+          <w:numId w:val="7"/>
+        </w:numPr>
+      </w:pPr>
+      <w:r>
+        <w:t>Add th</w:t>
+      </w:r>
+      <w:r>
+        <w:t>ese</w:t>
+      </w:r>
+      <w:r>
+        <w:t xml:space="preserve"> function</w:t>
+      </w:r>
+      <w:r>
+        <w:t>s</w:t>
+      </w:r>
+      <w:r>
+        <w:t xml:space="preserve"> to the model configuration.</w:t>
+      </w:r>
+    </w:p>
+    <w:p>
+      <w:pPr>
+        <w:pStyle w:val="ListParagraph"/>
+        <w:numPr>
+          <w:ilvl w:val="0"/>
+          <w:numId w:val="7"/>
+        </w:numPr>
+      </w:pPr>
+      <w:r>
+        <w:t xml:space="preserve">Update model system instructions to include the ability to book on </w:t>
+      </w:r>
+      <w:r>
+        <w:t>OpenTable/Google Maps</w:t>
+      </w:r>
+      <w:r>
+        <w:t xml:space="preserve"> and what information the AI must collect to book.</w:t>
+      </w:r>
+    </w:p>
+    <w:p>
+      <w:pPr>
+        <w:pStyle w:val="ListParagraph"/>
+        <w:numPr>
+          <w:ilvl w:val="0"/>
+          <w:numId w:val="7"/>
+        </w:numPr>
+      </w:pPr>
+      <w:r>
+        <w:t>Create function</w:t>
+      </w:r>
+      <w:r>
+        <w:t>s</w:t>
+      </w:r>
+      <w:r>
+        <w:t xml:space="preserve"> in booking.py to do the booking</w:t>
+      </w:r>
+      <w:r>
+        <w:t>s</w:t>
+      </w:r>
+      <w:r>
+        <w:t>.</w:t>
+      </w:r>
+    </w:p>
+    <w:p>
+      <w:pPr>
+        <w:pStyle w:val="ListParagraph"/>
+        <w:numPr>
+          <w:ilvl w:val="0"/>
+          <w:numId w:val="7"/>
+        </w:numPr>
+      </w:pPr>
+      <w:r>
+        <w:t xml:space="preserve">Update </w:t>
+      </w:r>
+      <w:proofErr w:type="spellStart"/>
+      <w:r>
+        <w:t>get_ai_response</w:t>
+      </w:r>
+      <w:proofErr w:type="spellEnd"/>
+      <w:r>
+        <w:t xml:space="preserve"> in model.py to call the booking function</w:t>
+      </w:r>
+      <w:r>
+        <w:t>s</w:t>
+      </w:r>
+      <w:r>
+        <w:t xml:space="preserve"> when the AI requests it.</w:t>
+      </w:r>
+    </w:p>
+    <w:p>
+      <w:r>
+        <w:lastRenderedPageBreak/>
+        <w:t>Note: OpenTable requires Email/Phone verification. Will have to investigate how to handle this.</w:t>
+      </w:r>
+      <w:r>
+        <w:t xml:space="preserve"> A possible approach - ask the user to provide OTP for verification. So, there will be two function calls by the AI to complete the booking (One to input the booking details, the second to verify the email/phone using the OTP and complete the reservation).</w:t>
+      </w:r>
+    </w:p>
+    <w:p>
+      <w:hyperlink r:id="rId6" w:history="1">
+        <w:r>
+          <w:rPr>
+            <w:rStyle w:val="Hyperlink"/>
+          </w:rPr>
+          <w:t>https://www.opentable.com/restaurant-solutions/api-partners/</w:t>
+        </w:r>
+      </w:hyperlink>
+      <w:r>
+        <w:t xml:space="preserve"> - As an alternative to browser automation, </w:t>
+      </w:r>
+      <w:proofErr w:type="spellStart"/>
+      <w:r>
+        <w:t>opentable</w:t>
+      </w:r>
+      <w:proofErr w:type="spellEnd"/>
+      <w:r>
+        <w:t xml:space="preserve"> has a booking API.</w:t>
+      </w:r>
+    </w:p>
+    <w:p>
+      <w:hyperlink r:id="rId7" w:history="1">
+        <w:r>
+          <w:rPr>
+            <w:rStyle w:val="Hyperlink"/>
+          </w:rPr>
+          <w:t>https://developers.google.com/actions-center</w:t>
+        </w:r>
+      </w:hyperlink>
+      <w:r>
+        <w:t xml:space="preserve"> - As an alternative to browser automation, Google has a restaurant reservations API.</w:t>
+      </w:r>
+    </w:p>
+    <w:p/>
+    <w:p/>
+    <w:p/>
+    <w:p>
+      <w:pPr>
+        <w:pStyle w:val="Heading2"/>
+      </w:pPr>
+      <w:r>
         <w:t>Future Work</w:t>
       </w:r>
     </w:p>
@@ -537,10 +968,312 @@
         </w:numPr>
       </w:pPr>
       <w:r>
-        <w:t>Make chats from AI and user in the frontend have different colors.</w:t>
-      </w:r>
-    </w:p>
-    <w:p/>
+        <w:t xml:space="preserve">Make chats from AI and </w:t>
+      </w:r>
+      <w:r>
+        <w:t xml:space="preserve">the </w:t>
+      </w:r>
+      <w:r>
+        <w:t xml:space="preserve">user in the </w:t>
+      </w:r>
+      <w:proofErr w:type="gramStart"/>
+      <w:r>
+        <w:t>frontend</w:t>
+      </w:r>
+      <w:proofErr w:type="gramEnd"/>
+      <w:r>
+        <w:t xml:space="preserve"> have different colors.</w:t>
+      </w:r>
+    </w:p>
+    <w:p>
+      <w:pPr>
+        <w:pStyle w:val="ListParagraph"/>
+        <w:numPr>
+          <w:ilvl w:val="0"/>
+          <w:numId w:val="1"/>
+        </w:numPr>
+      </w:pPr>
+      <w:r>
+        <w:t>Test out all failure flows or add error handling for:</w:t>
+      </w:r>
+    </w:p>
+    <w:p>
+      <w:pPr>
+        <w:pStyle w:val="ListParagraph"/>
+        <w:numPr>
+          <w:ilvl w:val="1"/>
+          <w:numId w:val="1"/>
+        </w:numPr>
+      </w:pPr>
+      <w:r>
+        <w:t>If Gemini API is down.</w:t>
+      </w:r>
+    </w:p>
+    <w:p>
+      <w:pPr>
+        <w:pStyle w:val="ListParagraph"/>
+        <w:numPr>
+          <w:ilvl w:val="1"/>
+          <w:numId w:val="1"/>
+        </w:numPr>
+      </w:pPr>
+      <w:r>
+        <w:t>If browser automation fails.</w:t>
+      </w:r>
+    </w:p>
+    <w:p>
+      <w:pPr>
+        <w:pStyle w:val="ListParagraph"/>
+        <w:numPr>
+          <w:ilvl w:val="1"/>
+          <w:numId w:val="1"/>
+        </w:numPr>
+      </w:pPr>
+      <w:r>
+        <w:t xml:space="preserve">If Calendly booking </w:t>
+      </w:r>
+      <w:proofErr w:type="spellStart"/>
+      <w:r>
+        <w:t>url</w:t>
+      </w:r>
+      <w:proofErr w:type="spellEnd"/>
+      <w:r>
+        <w:t xml:space="preserve"> is down.</w:t>
+      </w:r>
+    </w:p>
+    <w:p>
+      <w:pPr>
+        <w:pStyle w:val="ListParagraph"/>
+        <w:numPr>
+          <w:ilvl w:val="1"/>
+          <w:numId w:val="1"/>
+        </w:numPr>
+      </w:pPr>
+      <w:r>
+        <w:t>If data passed to booking function is invalid.</w:t>
+      </w:r>
+    </w:p>
+    <w:p>
+      <w:pPr>
+        <w:pStyle w:val="ListParagraph"/>
+        <w:numPr>
+          <w:ilvl w:val="1"/>
+          <w:numId w:val="1"/>
+        </w:numPr>
+      </w:pPr>
+      <w:r>
+        <w:t>If booking day has no slots.</w:t>
+      </w:r>
+    </w:p>
+    <w:p>
+      <w:pPr>
+        <w:pStyle w:val="ListParagraph"/>
+        <w:numPr>
+          <w:ilvl w:val="1"/>
+          <w:numId w:val="1"/>
+        </w:numPr>
+      </w:pPr>
+      <w:r>
+        <w:t>If booking time is not available, but other time slots are available on that day.</w:t>
+      </w:r>
+    </w:p>
+    <w:p>
+      <w:pPr>
+        <w:pStyle w:val="ListParagraph"/>
+        <w:numPr>
+          <w:ilvl w:val="1"/>
+          <w:numId w:val="1"/>
+        </w:numPr>
+      </w:pPr>
+      <w:r>
+        <w:t xml:space="preserve">If </w:t>
+      </w:r>
+      <w:proofErr w:type="spellStart"/>
+      <w:proofErr w:type="gramStart"/>
+      <w:r>
+        <w:t>calendly</w:t>
+      </w:r>
+      <w:proofErr w:type="spellEnd"/>
+      <w:r>
+        <w:t xml:space="preserve">  </w:t>
+      </w:r>
+      <w:proofErr w:type="spellStart"/>
+      <w:r>
+        <w:t>url</w:t>
+      </w:r>
+      <w:proofErr w:type="spellEnd"/>
+      <w:proofErr w:type="gramEnd"/>
+      <w:r>
+        <w:t xml:space="preserve"> redirects to another </w:t>
+      </w:r>
+      <w:proofErr w:type="spellStart"/>
+      <w:r>
+        <w:t>url</w:t>
+      </w:r>
+      <w:proofErr w:type="spellEnd"/>
+      <w:r>
+        <w:t>.</w:t>
+      </w:r>
+    </w:p>
+    <w:p>
+      <w:pPr>
+        <w:pStyle w:val="ListParagraph"/>
+        <w:numPr>
+          <w:ilvl w:val="1"/>
+          <w:numId w:val="1"/>
+        </w:numPr>
+      </w:pPr>
+      <w:r>
+        <w:t xml:space="preserve">Should the AI assistant consider </w:t>
+      </w:r>
+      <w:proofErr w:type="spellStart"/>
+      <w:r>
+        <w:t>timezones</w:t>
+      </w:r>
+      <w:proofErr w:type="spellEnd"/>
+      <w:r>
+        <w:t>?</w:t>
+      </w:r>
+    </w:p>
+    <w:p>
+      <w:pPr>
+        <w:pStyle w:val="ListParagraph"/>
+        <w:numPr>
+          <w:ilvl w:val="1"/>
+          <w:numId w:val="1"/>
+        </w:numPr>
+      </w:pPr>
+      <w:r>
+        <w:t xml:space="preserve">The user should not be able to reset the AI </w:t>
+      </w:r>
+      <w:proofErr w:type="gramStart"/>
+      <w:r>
+        <w:t>context</w:t>
+      </w:r>
+      <w:r>
+        <w:t>(</w:t>
+      </w:r>
+      <w:proofErr w:type="gramEnd"/>
+      <w:r>
+        <w:t>send new system instructions)</w:t>
+      </w:r>
+      <w:r>
+        <w:t xml:space="preserve"> or get the AI to do tasks not relevant to booking a meeting. </w:t>
+      </w:r>
+      <w:proofErr w:type="spellStart"/>
+      <w:r>
+        <w:t>i.e</w:t>
+      </w:r>
+      <w:proofErr w:type="spellEnd"/>
+      <w:r>
+        <w:t xml:space="preserve"> </w:t>
+      </w:r>
+      <w:r>
+        <w:t>T</w:t>
+      </w:r>
+      <w:r>
+        <w:t>he AI should not act like a cat if the user tells it to.</w:t>
+      </w:r>
+    </w:p>
+    <w:p>
+      <w:pPr>
+        <w:pStyle w:val="ListParagraph"/>
+        <w:numPr>
+          <w:ilvl w:val="0"/>
+          <w:numId w:val="1"/>
+        </w:numPr>
+      </w:pPr>
+      <w:r>
+        <w:t>Write a better return message for the root REST endpoint.</w:t>
+      </w:r>
+    </w:p>
+    <w:p>
+      <w:pPr>
+        <w:pStyle w:val="ListParagraph"/>
+        <w:numPr>
+          <w:ilvl w:val="0"/>
+          <w:numId w:val="1"/>
+        </w:numPr>
+      </w:pPr>
+      <w:r>
+        <w:t xml:space="preserve">Use a logger. </w:t>
+      </w:r>
+    </w:p>
+    <w:p>
+      <w:pPr>
+        <w:pStyle w:val="ListParagraph"/>
+        <w:numPr>
+          <w:ilvl w:val="0"/>
+          <w:numId w:val="1"/>
+        </w:numPr>
+      </w:pPr>
+      <w:r>
+        <w:t>In booking.py, throw a custom error message for various failure scenarios.</w:t>
+      </w:r>
+    </w:p>
+    <w:p>
+      <w:pPr>
+        <w:pStyle w:val="ListParagraph"/>
+        <w:numPr>
+          <w:ilvl w:val="0"/>
+          <w:numId w:val="1"/>
+        </w:numPr>
+      </w:pPr>
+      <w:r>
+        <w:t>Update browser automation to have smaller timeouts.</w:t>
+      </w:r>
+    </w:p>
+    <w:p>
+      <w:pPr>
+        <w:pStyle w:val="ListParagraph"/>
+        <w:numPr>
+          <w:ilvl w:val="0"/>
+          <w:numId w:val="1"/>
+        </w:numPr>
+      </w:pPr>
+      <w:r>
+        <w:lastRenderedPageBreak/>
+        <w:t>Investigate and make browser automation more robust. Right now, it does not work consistently even given the same inputs.</w:t>
+      </w:r>
+    </w:p>
+    <w:p>
+      <w:pPr>
+        <w:pStyle w:val="ListParagraph"/>
+        <w:numPr>
+          <w:ilvl w:val="0"/>
+          <w:numId w:val="1"/>
+        </w:numPr>
+      </w:pPr>
+      <w:r>
+        <w:t>Rather than returning messages from the booking function directly to the user, return them to the AI, and send the final AI response back to the user.</w:t>
+      </w:r>
+    </w:p>
+    <w:p>
+      <w:pPr>
+        <w:pStyle w:val="ListParagraph"/>
+        <w:numPr>
+          <w:ilvl w:val="0"/>
+          <w:numId w:val="1"/>
+        </w:numPr>
+      </w:pPr>
+      <w:r>
+        <w:t xml:space="preserve">Investigate </w:t>
+      </w:r>
+      <w:proofErr w:type="spellStart"/>
+      <w:r>
+        <w:t>StageHand</w:t>
+      </w:r>
+      <w:proofErr w:type="spellEnd"/>
+      <w:r>
+        <w:t xml:space="preserve"> and see if it can make browser automation simpler tha</w:t>
+      </w:r>
+      <w:r>
+        <w:t>n</w:t>
+      </w:r>
+      <w:r>
+        <w:t xml:space="preserve"> directly with Playwright.</w:t>
+      </w:r>
+    </w:p>
     <w:sectPr>
       <w:pgSz w:w="12240" w:h="15840"/>
       <w:pgMar w:top="1440" w:right="1440" w:bottom="1440" w:left="1440" w:header="720" w:footer="720" w:gutter="0"/>
@@ -566,7 +1299,7 @@
         <w:ind w:left="720" w:hanging="360"/>
       </w:pPr>
     </w:lvl>
-    <w:lvl w:ilvl="1" w:tplc="04090019" w:tentative="1">
+    <w:lvl w:ilvl="1" w:tplc="04090019">
       <w:start w:val="1"/>
       <w:numFmt w:val="lowerLetter"/>
       <w:lvlText w:val="%2."/>
@@ -2265,7 +2998,6 @@
   <w:style w:type="character" w:default="1" w:styleId="DefaultParagraphFont">
     <w:name w:val="Default Paragraph Font"/>
     <w:uiPriority w:val="1"/>
-    <w:semiHidden/>
     <w:unhideWhenUsed/>
   </w:style>
   <w:style w:type="table" w:default="1" w:styleId="TableNormal">
@@ -2576,6 +3308,29 @@
       <w:spacing w:val="5"/>
     </w:rPr>
   </w:style>
+  <w:style w:type="character" w:styleId="Hyperlink">
+    <w:name w:val="Hyperlink"/>
+    <w:basedOn w:val="DefaultParagraphFont"/>
+    <w:uiPriority w:val="99"/>
+    <w:unhideWhenUsed/>
+    <w:rsid w:val="00350384"/>
+    <w:rPr>
+      <w:color w:val="467886" w:themeColor="hyperlink"/>
+      <w:u w:val="single"/>
+    </w:rPr>
+  </w:style>
+  <w:style w:type="character" w:styleId="UnresolvedMention">
+    <w:name w:val="Unresolved Mention"/>
+    <w:basedOn w:val="DefaultParagraphFont"/>
+    <w:uiPriority w:val="99"/>
+    <w:semiHidden/>
+    <w:unhideWhenUsed/>
+    <w:rsid w:val="00350384"/>
+    <w:rPr>
+      <w:color w:val="605E5C"/>
+      <w:shd w:val="clear" w:color="auto" w:fill="E1DFDD"/>
+    </w:rPr>
+  </w:style>
 </w:styles>
 </file>
 

</xml_diff>

<commit_message>
Updated Project Report with project outcome information, and planned future improvements.
</commit_message>
<xml_diff>
--- a/ProjectReport.docx
+++ b/ProjectReport.docx
@@ -29,48 +29,218 @@
       <w:r>
         <w:br/>
       </w:r>
-    </w:p>
-    <w:p>
-      <w:pPr>
-        <w:pStyle w:val="Heading2"/>
-      </w:pPr>
-      <w:r>
-        <w:t>Project Objective</w:t>
-      </w:r>
-    </w:p>
-    <w:p>
-      <w:r>
-        <w:t xml:space="preserve">To build </w:t>
-      </w:r>
-      <w:r>
-        <w:t>a three-party booking system involving a Human user, an AI Assistant, and a Browser Agent.</w:t>
-      </w:r>
-      <w:r>
-        <w:t xml:space="preserve"> In this case, we are going to book a meeting on Calendly.</w:t>
-      </w:r>
-      <w:r>
-        <w:br/>
-      </w:r>
-    </w:p>
-    <w:p>
-      <w:pPr>
-        <w:pStyle w:val="Heading2"/>
-      </w:pPr>
-      <w:r>
-        <w:t>Architecture</w:t>
-      </w:r>
-    </w:p>
-    <w:p/>
-    <w:p>
-      <w:pPr>
+      <w:r>
         <w:rPr>
           <w:rStyle w:val="Heading2Char"/>
         </w:rPr>
+        <w:t>Outcomes</w:t>
+      </w:r>
+    </w:p>
+    <w:p>
+      <w:pPr>
+        <w:pStyle w:val="Heading3"/>
+      </w:pPr>
+      <w:r>
+        <w:t>What I accomplished.</w:t>
+      </w:r>
+    </w:p>
+    <w:p>
+      <w:pPr>
+        <w:pStyle w:val="ListParagraph"/>
+        <w:numPr>
+          <w:ilvl w:val="0"/>
+          <w:numId w:val="11"/>
+        </w:numPr>
+      </w:pPr>
+      <w:r>
+        <w:t xml:space="preserve">I built </w:t>
+      </w:r>
+      <w:r>
+        <w:t xml:space="preserve">a three-party booking system involving a </w:t>
+      </w:r>
+      <w:r>
+        <w:t>h</w:t>
+      </w:r>
+      <w:r>
+        <w:t>uman user, an AI Assistant, and a Browser Agent.</w:t>
+      </w:r>
+    </w:p>
+    <w:p>
+      <w:pPr>
+        <w:pStyle w:val="ListParagraph"/>
+        <w:numPr>
+          <w:ilvl w:val="0"/>
+          <w:numId w:val="11"/>
+        </w:numPr>
+      </w:pPr>
+      <w:r>
+        <w:t>I built a Chat UI for the human user and AI assistant to talk, and I wrote a browser automation script for the AI assistant to call to book a meeting on Calendly.</w:t>
+      </w:r>
+    </w:p>
+    <w:p>
+      <w:pPr>
+        <w:pStyle w:val="Heading3"/>
+      </w:pPr>
+      <w:r>
+        <w:t>What I learned from the assessment.</w:t>
+      </w:r>
+    </w:p>
+    <w:p>
+      <w:pPr>
+        <w:pStyle w:val="ListParagraph"/>
+        <w:numPr>
+          <w:ilvl w:val="0"/>
+          <w:numId w:val="11"/>
+        </w:numPr>
+      </w:pPr>
+      <w:r>
+        <w:t>How to use the Gemini API and Playwright.</w:t>
+      </w:r>
+    </w:p>
+    <w:p>
+      <w:pPr>
+        <w:pStyle w:val="ListParagraph"/>
+        <w:numPr>
+          <w:ilvl w:val="0"/>
+          <w:numId w:val="11"/>
+        </w:numPr>
+      </w:pPr>
+      <w:r>
+        <w:t>the Calendly booking workflow.</w:t>
+      </w:r>
+    </w:p>
+    <w:p>
+      <w:pPr>
+        <w:pStyle w:val="ListParagraph"/>
+        <w:numPr>
+          <w:ilvl w:val="0"/>
+          <w:numId w:val="11"/>
+        </w:numPr>
+      </w:pPr>
+      <w:r>
+        <w:t xml:space="preserve">How Google Maps reservations, and </w:t>
+      </w:r>
+      <w:proofErr w:type="spellStart"/>
+      <w:r>
+        <w:t>Housecall</w:t>
+      </w:r>
+      <w:proofErr w:type="spellEnd"/>
+      <w:r>
+        <w:t xml:space="preserve"> Pro works.</w:t>
+      </w:r>
+    </w:p>
+    <w:p>
+      <w:pPr>
+        <w:pStyle w:val="ListParagraph"/>
+        <w:numPr>
+          <w:ilvl w:val="0"/>
+          <w:numId w:val="11"/>
+        </w:numPr>
+      </w:pPr>
+      <w:r>
+        <w:t xml:space="preserve">About other browser automation tools like Puppeteer, Stagehand, </w:t>
+      </w:r>
+      <w:proofErr w:type="spellStart"/>
+      <w:r>
+        <w:t>Browserbase</w:t>
+      </w:r>
+      <w:proofErr w:type="spellEnd"/>
+      <w:r>
+        <w:t>, etc.</w:t>
+      </w:r>
+    </w:p>
+    <w:p>
+      <w:pPr>
+        <w:pStyle w:val="ListParagraph"/>
+        <w:numPr>
+          <w:ilvl w:val="0"/>
+          <w:numId w:val="11"/>
+        </w:numPr>
+      </w:pPr>
+      <w:r>
+        <w:t xml:space="preserve">About other AI assistants like DeepSeek, Manus, Claude, </w:t>
+      </w:r>
+      <w:r>
+        <w:t>etc.</w:t>
+      </w:r>
+      <w:r>
+        <w:br/>
+      </w:r>
+      <w:r>
+        <w:br/>
+        <w:t>I revised:</w:t>
+      </w:r>
+    </w:p>
+    <w:p>
+      <w:pPr>
+        <w:pStyle w:val="ListParagraph"/>
+        <w:numPr>
+          <w:ilvl w:val="0"/>
+          <w:numId w:val="11"/>
+        </w:numPr>
+      </w:pPr>
+      <w:r>
+        <w:t>Building frontends with React and TypeScript.</w:t>
+      </w:r>
+    </w:p>
+    <w:p>
+      <w:pPr>
+        <w:pStyle w:val="ListParagraph"/>
+        <w:numPr>
+          <w:ilvl w:val="0"/>
+          <w:numId w:val="11"/>
+        </w:numPr>
+      </w:pPr>
+      <w:r>
+        <w:t xml:space="preserve">Building APIs with </w:t>
+      </w:r>
+      <w:proofErr w:type="spellStart"/>
+      <w:r>
+        <w:t>FastAPI</w:t>
+      </w:r>
+      <w:proofErr w:type="spellEnd"/>
+      <w:r>
+        <w:t xml:space="preserve"> and Python.</w:t>
+      </w:r>
+    </w:p>
+    <w:p>
+      <w:pPr>
+        <w:pStyle w:val="ListParagraph"/>
+        <w:numPr>
+          <w:ilvl w:val="0"/>
+          <w:numId w:val="11"/>
+        </w:numPr>
+      </w:pPr>
+      <w:r>
+        <w:t>Creating Python virtual environments.</w:t>
+      </w:r>
+    </w:p>
+    <w:p/>
+    <w:p>
+      <w:r>
+        <w:br/>
+      </w:r>
+    </w:p>
+    <w:p>
+      <w:pPr>
+        <w:pStyle w:val="Heading2"/>
+      </w:pPr>
+      <w:r>
+        <w:t>Architecture</w:t>
+      </w:r>
+    </w:p>
+    <w:p/>
+    <w:p>
+      <w:pPr>
+        <w:rPr>
+          <w:rStyle w:val="Heading2Char"/>
+        </w:rPr>
       </w:pPr>
       <w:r>
         <w:rPr>
           <w:noProof/>
         </w:rPr>
+        <w:lastRenderedPageBreak/>
         <w:drawing>
           <wp:inline distT="0" distB="0" distL="0" distR="0" wp14:anchorId="5B3B812F" wp14:editId="30119039">
             <wp:extent cx="5943600" cy="3144520"/>
@@ -151,28 +321,173 @@
         <w:rPr>
           <w:rStyle w:val="Heading2Char"/>
         </w:rPr>
+        <w:t>System Design</w:t>
+      </w:r>
+    </w:p>
+    <w:p>
+      <w:pPr>
+        <w:pStyle w:val="Heading3"/>
+      </w:pPr>
+      <w:r>
+        <w:t>Tech Stack</w:t>
+      </w:r>
+    </w:p>
+    <w:p>
+      <w:pPr>
+        <w:pStyle w:val="ListParagraph"/>
+        <w:numPr>
+          <w:ilvl w:val="0"/>
+          <w:numId w:val="8"/>
+        </w:numPr>
+      </w:pPr>
+      <w:r>
+        <w:t>TypeScript</w:t>
+      </w:r>
+    </w:p>
+    <w:p>
+      <w:pPr>
+        <w:pStyle w:val="ListParagraph"/>
+        <w:numPr>
+          <w:ilvl w:val="0"/>
+          <w:numId w:val="8"/>
+        </w:numPr>
+      </w:pPr>
+      <w:r>
+        <w:t>React</w:t>
+      </w:r>
+    </w:p>
+    <w:p>
+      <w:pPr>
+        <w:pStyle w:val="ListParagraph"/>
+        <w:numPr>
+          <w:ilvl w:val="0"/>
+          <w:numId w:val="8"/>
+        </w:numPr>
+      </w:pPr>
+      <w:r>
+        <w:t>Python</w:t>
+      </w:r>
+    </w:p>
+    <w:p>
+      <w:pPr>
+        <w:pStyle w:val="ListParagraph"/>
+        <w:numPr>
+          <w:ilvl w:val="0"/>
+          <w:numId w:val="8"/>
+        </w:numPr>
+      </w:pPr>
+      <w:proofErr w:type="spellStart"/>
+      <w:r>
+        <w:t>FastAPI</w:t>
+      </w:r>
+      <w:proofErr w:type="spellEnd"/>
+    </w:p>
+    <w:p>
+      <w:pPr>
+        <w:pStyle w:val="ListParagraph"/>
+        <w:numPr>
+          <w:ilvl w:val="0"/>
+          <w:numId w:val="8"/>
+        </w:numPr>
+      </w:pPr>
+      <w:r>
+        <w:t>Playwright</w:t>
+      </w:r>
+    </w:p>
+    <w:p>
+      <w:pPr>
+        <w:pStyle w:val="ListParagraph"/>
+        <w:numPr>
+          <w:ilvl w:val="0"/>
+          <w:numId w:val="8"/>
+        </w:numPr>
+      </w:pPr>
+      <w:r>
+        <w:t>Gemini</w:t>
+      </w:r>
+    </w:p>
+    <w:p>
+      <w:pPr>
+        <w:pStyle w:val="ListParagraph"/>
+        <w:numPr>
+          <w:ilvl w:val="0"/>
+          <w:numId w:val="8"/>
+        </w:numPr>
+      </w:pPr>
+      <w:r>
+        <w:t>Node/</w:t>
+      </w:r>
+      <w:proofErr w:type="spellStart"/>
+      <w:r>
+        <w:t>npm</w:t>
+      </w:r>
+      <w:proofErr w:type="spellEnd"/>
+    </w:p>
+    <w:p>
+      <w:pPr>
+        <w:pStyle w:val="ListParagraph"/>
+        <w:numPr>
+          <w:ilvl w:val="0"/>
+          <w:numId w:val="8"/>
+        </w:numPr>
+      </w:pPr>
+      <w:r>
+        <w:t>Git</w:t>
+      </w:r>
+    </w:p>
+    <w:p/>
+    <w:p>
+      <w:pPr>
+        <w:pStyle w:val="Heading4"/>
+      </w:pPr>
+      <w:r>
+        <w:t>Why use React/Python/</w:t>
+      </w:r>
+      <w:proofErr w:type="spellStart"/>
+      <w:r>
+        <w:t>FastAPI</w:t>
+      </w:r>
+      <w:proofErr w:type="spellEnd"/>
+      <w:r>
+        <w:t>/TypeScript?</w:t>
+      </w:r>
+    </w:p>
+    <w:p>
+      <w:pPr>
+        <w:pStyle w:val="ListParagraph"/>
+        <w:numPr>
+          <w:ilvl w:val="0"/>
+          <w:numId w:val="8"/>
+        </w:numPr>
+      </w:pPr>
+      <w:r>
+        <w:t xml:space="preserve">I am familiar with these technologies. </w:t>
+      </w:r>
+    </w:p>
+    <w:p>
+      <w:pPr>
+        <w:pStyle w:val="ListParagraph"/>
+        <w:numPr>
+          <w:ilvl w:val="0"/>
+          <w:numId w:val="8"/>
+        </w:numPr>
+      </w:pPr>
+      <w:proofErr w:type="spellStart"/>
+      <w:r>
+        <w:t>Frontdesk</w:t>
+      </w:r>
+      <w:proofErr w:type="spellEnd"/>
+      <w:r>
+        <w:t xml:space="preserve"> uses these technologies. </w:t>
+      </w:r>
+    </w:p>
+    <w:p>
+      <w:pPr>
+        <w:pStyle w:val="Heading4"/>
+      </w:pPr>
+      <w:r>
         <w:lastRenderedPageBreak/>
-        <w:t>System Design</w:t>
-      </w:r>
-    </w:p>
-    <w:p>
-      <w:pPr>
-        <w:pStyle w:val="Heading3"/>
-        <w:rPr>
-          <w:rStyle w:val="Heading2Char"/>
-          <w:rFonts w:asciiTheme="minorHAnsi" w:hAnsiTheme="minorHAnsi"/>
-          <w:sz w:val="28"/>
-          <w:szCs w:val="28"/>
-        </w:rPr>
-      </w:pPr>
-      <w:r>
-        <w:rPr>
-          <w:rStyle w:val="Heading2Char"/>
-          <w:rFonts w:asciiTheme="minorHAnsi" w:hAnsiTheme="minorHAnsi"/>
-          <w:sz w:val="28"/>
-          <w:szCs w:val="28"/>
-        </w:rPr>
-        <w:t>Technology Stack</w:t>
+        <w:t>Why use Playwright?</w:t>
       </w:r>
     </w:p>
     <w:p>
@@ -184,7 +499,13 @@
         </w:numPr>
       </w:pPr>
       <w:r>
-        <w:t>TypeScript</w:t>
+        <w:t>The</w:t>
+      </w:r>
+      <w:r>
+        <w:t xml:space="preserve"> configuration process is more streamlined</w:t>
+      </w:r>
+      <w:r>
+        <w:t xml:space="preserve"> than Selenium.</w:t>
       </w:r>
     </w:p>
     <w:p>
@@ -196,7 +517,10 @@
         </w:numPr>
       </w:pPr>
       <w:r>
-        <w:t>React</w:t>
+        <w:t>It supports multiple browsers</w:t>
+      </w:r>
+      <w:r>
+        <w:t>.</w:t>
       </w:r>
     </w:p>
     <w:p>
@@ -208,160 +532,18 @@
         </w:numPr>
       </w:pPr>
       <w:r>
-        <w:t>Python</w:t>
-      </w:r>
-    </w:p>
-    <w:p>
-      <w:pPr>
-        <w:pStyle w:val="ListParagraph"/>
-        <w:numPr>
-          <w:ilvl w:val="0"/>
-          <w:numId w:val="8"/>
-        </w:numPr>
-      </w:pPr>
-      <w:proofErr w:type="spellStart"/>
-      <w:r>
-        <w:t>FastAPI</w:t>
-      </w:r>
-      <w:proofErr w:type="spellEnd"/>
-    </w:p>
-    <w:p>
-      <w:pPr>
-        <w:pStyle w:val="ListParagraph"/>
-        <w:numPr>
-          <w:ilvl w:val="0"/>
-          <w:numId w:val="8"/>
-        </w:numPr>
-      </w:pPr>
-      <w:r>
-        <w:t>Playwright</w:t>
-      </w:r>
-    </w:p>
-    <w:p>
-      <w:pPr>
-        <w:pStyle w:val="ListParagraph"/>
-        <w:numPr>
-          <w:ilvl w:val="0"/>
-          <w:numId w:val="8"/>
-        </w:numPr>
-      </w:pPr>
-      <w:r>
-        <w:t>Gemini</w:t>
-      </w:r>
-    </w:p>
-    <w:p>
-      <w:pPr>
-        <w:pStyle w:val="ListParagraph"/>
-        <w:numPr>
-          <w:ilvl w:val="0"/>
-          <w:numId w:val="8"/>
-        </w:numPr>
-      </w:pPr>
-      <w:r>
-        <w:t>Node/</w:t>
-      </w:r>
-      <w:proofErr w:type="spellStart"/>
-      <w:r>
-        <w:t>npm</w:t>
-      </w:r>
-      <w:proofErr w:type="spellEnd"/>
-    </w:p>
-    <w:p>
-      <w:pPr>
-        <w:pStyle w:val="ListParagraph"/>
-        <w:numPr>
-          <w:ilvl w:val="0"/>
-          <w:numId w:val="8"/>
-        </w:numPr>
-      </w:pPr>
-      <w:r>
-        <w:t>Git</w:t>
-      </w:r>
-    </w:p>
-    <w:p/>
-    <w:p>
-      <w:pPr>
-        <w:pStyle w:val="Heading4"/>
-      </w:pPr>
-      <w:r>
-        <w:t>Why use React/Python/</w:t>
-      </w:r>
-      <w:proofErr w:type="spellStart"/>
-      <w:r>
-        <w:t>FastAPI</w:t>
-      </w:r>
-      <w:proofErr w:type="spellEnd"/>
-      <w:r>
-        <w:t>/TypeScript?</w:t>
-      </w:r>
-    </w:p>
-    <w:p>
-      <w:pPr>
-        <w:pStyle w:val="ListParagraph"/>
-        <w:numPr>
-          <w:ilvl w:val="0"/>
-          <w:numId w:val="8"/>
-        </w:numPr>
-      </w:pPr>
-      <w:r>
-        <w:t xml:space="preserve">I am familiar with these technologies. </w:t>
-      </w:r>
-    </w:p>
-    <w:p>
-      <w:pPr>
-        <w:pStyle w:val="ListParagraph"/>
-        <w:numPr>
-          <w:ilvl w:val="0"/>
-          <w:numId w:val="8"/>
-        </w:numPr>
-      </w:pPr>
-      <w:proofErr w:type="spellStart"/>
-      <w:r>
-        <w:t>Frontdesk</w:t>
-      </w:r>
-      <w:proofErr w:type="spellEnd"/>
-      <w:r>
-        <w:t xml:space="preserve"> uses these technologies. </w:t>
-      </w:r>
-    </w:p>
-    <w:p>
-      <w:pPr>
-        <w:pStyle w:val="Heading4"/>
-      </w:pPr>
-      <w:r>
-        <w:t>Why use Playwright?</w:t>
-      </w:r>
-    </w:p>
-    <w:p>
-      <w:pPr>
-        <w:pStyle w:val="ListParagraph"/>
-        <w:numPr>
-          <w:ilvl w:val="0"/>
-          <w:numId w:val="8"/>
-        </w:numPr>
-      </w:pPr>
-      <w:r>
-        <w:t>It would be faster and easier to understand than Selenium.</w:t>
-      </w:r>
-    </w:p>
-    <w:p>
-      <w:pPr>
-        <w:pStyle w:val="ListParagraph"/>
-        <w:numPr>
-          <w:ilvl w:val="0"/>
-          <w:numId w:val="8"/>
-        </w:numPr>
-      </w:pPr>
-      <w:r>
-        <w:t xml:space="preserve">It supports multiple browsers. </w:t>
-      </w:r>
-      <w:proofErr w:type="spellStart"/>
-      <w:r>
-        <w:t>i.e</w:t>
-      </w:r>
-      <w:proofErr w:type="spellEnd"/>
-      <w:r>
-        <w:t xml:space="preserve"> a useful future skill to have.</w:t>
+        <w:t xml:space="preserve">I was using Python for the </w:t>
+      </w:r>
+      <w:proofErr w:type="gramStart"/>
+      <w:r>
+        <w:t>APIs</w:t>
+      </w:r>
+      <w:proofErr w:type="gramEnd"/>
+      <w:r>
+        <w:t xml:space="preserve"> and it has better support for Python than Puppeteer does.</w:t>
+      </w:r>
+      <w:r>
+        <w:t xml:space="preserve"> </w:t>
       </w:r>
     </w:p>
     <w:p>
@@ -382,13 +564,14 @@
       <w:r>
         <w:t xml:space="preserve"> uses Stagehand. Since Stagehand uses Playwright, I decided to use it. I did not use Stagehand because AI can be </w:t>
       </w:r>
-      <w:proofErr w:type="gramStart"/>
-      <w:r>
-        <w:t>finicky</w:t>
-      </w:r>
-      <w:proofErr w:type="gramEnd"/>
-      <w:r>
-        <w:t xml:space="preserve"> and I did not want to spend time learning it. Playwright would be more efficient/faster.</w:t>
+      <w:r>
+        <w:t>finicky,</w:t>
+      </w:r>
+      <w:r>
+        <w:t xml:space="preserve"> and I did not want to spend time learning it. </w:t>
+      </w:r>
+      <w:r>
+        <w:t>Since I have experience with Selenium, I could quickly pick up another automation tool like Playwright.</w:t>
       </w:r>
     </w:p>
     <w:p>
@@ -400,7 +583,7 @@
         </w:numPr>
       </w:pPr>
       <w:r>
-        <w:t>It is more reliable and is well documented.</w:t>
+        <w:t>It is well documented.</w:t>
       </w:r>
     </w:p>
     <w:p>
@@ -412,7 +595,35 @@
         </w:numPr>
       </w:pPr>
       <w:r>
-        <w:t>Why not browserless.io – I did not want to rely on an external service. This is easier to test.</w:t>
+        <w:t xml:space="preserve">Why not browserless.io – I did not want to rely on an external service. </w:t>
+      </w:r>
+      <w:r>
+        <w:t>It is easier to test locally.</w:t>
+      </w:r>
+    </w:p>
+    <w:p>
+      <w:pPr>
+        <w:pStyle w:val="ListParagraph"/>
+        <w:numPr>
+          <w:ilvl w:val="0"/>
+          <w:numId w:val="8"/>
+        </w:numPr>
+      </w:pPr>
+      <w:r>
+        <w:t xml:space="preserve">It’s recommended by </w:t>
+      </w:r>
+      <w:hyperlink r:id="rId6" w:history="1">
+        <w:proofErr w:type="spellStart"/>
+        <w:r>
+          <w:rPr>
+            <w:rStyle w:val="Hyperlink"/>
+          </w:rPr>
+          <w:t>Browserbase</w:t>
+        </w:r>
+        <w:proofErr w:type="spellEnd"/>
+      </w:hyperlink>
+      <w:r>
+        <w:t>.</w:t>
       </w:r>
     </w:p>
     <w:p>
@@ -484,8 +695,76 @@
     </w:p>
     <w:p>
       <w:r>
+        <w:t>Backend logic is divided into multiple files:</w:t>
+      </w:r>
+    </w:p>
+    <w:p>
+      <w:pPr>
+        <w:pStyle w:val="ListParagraph"/>
+        <w:numPr>
+          <w:ilvl w:val="0"/>
+          <w:numId w:val="7"/>
+        </w:numPr>
+      </w:pPr>
+      <w:r>
+        <w:t>main.py – Has all logic related to exposing REST APIs for the frontend to call.</w:t>
+      </w:r>
+    </w:p>
+    <w:p>
+      <w:pPr>
+        <w:pStyle w:val="ListParagraph"/>
+        <w:numPr>
+          <w:ilvl w:val="0"/>
+          <w:numId w:val="7"/>
+        </w:numPr>
+      </w:pPr>
+      <w:r>
+        <w:t>model.py – Has all logic related to communicating with the Gemini API.</w:t>
+      </w:r>
+      <w:r>
+        <w:t xml:space="preserve"> (dialog management)</w:t>
+      </w:r>
+    </w:p>
+    <w:p>
+      <w:pPr>
+        <w:pStyle w:val="ListParagraph"/>
+        <w:numPr>
+          <w:ilvl w:val="0"/>
+          <w:numId w:val="7"/>
+        </w:numPr>
+      </w:pPr>
+      <w:r>
+        <w:t>booking.py – Has all logic related to browser automation using Playwright to book a meeting on Calendly.</w:t>
+      </w:r>
+    </w:p>
+    <w:p/>
+    <w:p>
+      <w:pPr>
+        <w:pStyle w:val="Heading2"/>
+      </w:pPr>
+      <w:r>
+        <w:t>Bonus Objectives</w:t>
+      </w:r>
+    </w:p>
+    <w:p/>
+    <w:p>
+      <w:pPr>
+        <w:pStyle w:val="Heading3"/>
+      </w:pPr>
+      <w:r>
         <w:lastRenderedPageBreak/>
-        <w:t>Backend logic is divided into multiple files:</w:t>
+        <w:t>How would I handle Bonus 1:</w:t>
+      </w:r>
+      <w:r>
+        <w:t xml:space="preserve"> </w:t>
+      </w:r>
+      <w:proofErr w:type="spellStart"/>
+      <w:r>
+        <w:t>Housecall</w:t>
+      </w:r>
+      <w:proofErr w:type="spellEnd"/>
+      <w:r>
+        <w:t xml:space="preserve"> Pro Integration</w:t>
       </w:r>
     </w:p>
     <w:p>
@@ -497,7 +776,7 @@
         </w:numPr>
       </w:pPr>
       <w:r>
-        <w:t>main.py – Has all logic related to exposing REST APIs for the frontend to call.</w:t>
+        <w:t>The frontend UI does not have to change.</w:t>
       </w:r>
     </w:p>
     <w:p>
@@ -509,10 +788,15 @@
         </w:numPr>
       </w:pPr>
       <w:r>
-        <w:t>model.py – Has all logic related to communicating with the Gemini API.</w:t>
-      </w:r>
-      <w:r>
-        <w:t xml:space="preserve"> (dialog management)</w:t>
+        <w:t xml:space="preserve">The backend </w:t>
+      </w:r>
+      <w:proofErr w:type="spellStart"/>
+      <w:r>
+        <w:t>FastAPI</w:t>
+      </w:r>
+      <w:proofErr w:type="spellEnd"/>
+      <w:r>
+        <w:t xml:space="preserve"> server with endpoints does not have to change.</w:t>
       </w:r>
     </w:p>
     <w:p>
@@ -524,36 +808,151 @@
         </w:numPr>
       </w:pPr>
       <w:r>
-        <w:t>booking.py – Has all logic related to browser automation using Playwright to book a meeting on Calendly.</w:t>
+        <w:t xml:space="preserve">Update model.py to define a function declaration for the </w:t>
+      </w:r>
+      <w:proofErr w:type="spellStart"/>
+      <w:r>
+        <w:t>Housecall</w:t>
+      </w:r>
+      <w:proofErr w:type="spellEnd"/>
+      <w:r>
+        <w:t xml:space="preserve"> Pro booking function.</w:t>
+      </w:r>
+    </w:p>
+    <w:p>
+      <w:pPr>
+        <w:pStyle w:val="ListParagraph"/>
+        <w:numPr>
+          <w:ilvl w:val="0"/>
+          <w:numId w:val="7"/>
+        </w:numPr>
+      </w:pPr>
+      <w:r>
+        <w:t>Add this function to the model</w:t>
+      </w:r>
+      <w:r>
+        <w:t xml:space="preserve"> configuration.</w:t>
+      </w:r>
+    </w:p>
+    <w:p>
+      <w:pPr>
+        <w:pStyle w:val="ListParagraph"/>
+        <w:numPr>
+          <w:ilvl w:val="0"/>
+          <w:numId w:val="7"/>
+        </w:numPr>
+      </w:pPr>
+      <w:r>
+        <w:t xml:space="preserve">Update model system instructions to include the ability to book on </w:t>
+      </w:r>
+      <w:proofErr w:type="spellStart"/>
+      <w:r>
+        <w:t>Housecall</w:t>
+      </w:r>
+      <w:proofErr w:type="spellEnd"/>
+      <w:r>
+        <w:t xml:space="preserve"> Pro and what information the AI must collect to book.</w:t>
+      </w:r>
+    </w:p>
+    <w:p>
+      <w:pPr>
+        <w:pStyle w:val="ListParagraph"/>
+        <w:numPr>
+          <w:ilvl w:val="0"/>
+          <w:numId w:val="7"/>
+        </w:numPr>
+      </w:pPr>
+      <w:r>
+        <w:t xml:space="preserve">Create a function in booking.py to do the </w:t>
+      </w:r>
+      <w:proofErr w:type="spellStart"/>
+      <w:r>
+        <w:t>Housecall</w:t>
+      </w:r>
+      <w:proofErr w:type="spellEnd"/>
+      <w:r>
+        <w:t xml:space="preserve"> Pro booking.</w:t>
+      </w:r>
+    </w:p>
+    <w:p>
+      <w:pPr>
+        <w:pStyle w:val="ListParagraph"/>
+        <w:numPr>
+          <w:ilvl w:val="0"/>
+          <w:numId w:val="7"/>
+        </w:numPr>
+      </w:pPr>
+      <w:r>
+        <w:t xml:space="preserve">Update </w:t>
+      </w:r>
+      <w:proofErr w:type="spellStart"/>
+      <w:r>
+        <w:t>get_ai_response</w:t>
+      </w:r>
+      <w:proofErr w:type="spellEnd"/>
+      <w:r>
+        <w:t xml:space="preserve"> in model.py to call the </w:t>
+      </w:r>
+      <w:proofErr w:type="spellStart"/>
+      <w:r>
+        <w:t>Housecall</w:t>
+      </w:r>
+      <w:proofErr w:type="spellEnd"/>
+      <w:r>
+        <w:t xml:space="preserve"> Pro booking function when the AI requests it.</w:t>
+      </w:r>
+    </w:p>
+    <w:p>
+      <w:pPr>
+        <w:pStyle w:val="Heading3"/>
+      </w:pPr>
+      <w:r>
+        <w:t xml:space="preserve">How would I handle Bonus </w:t>
+      </w:r>
+      <w:r>
+        <w:t>2</w:t>
+      </w:r>
+      <w:r>
+        <w:t>:</w:t>
+      </w:r>
+      <w:r>
+        <w:t xml:space="preserve"> </w:t>
+      </w:r>
+      <w:r>
+        <w:t>OpenTable Integration</w:t>
       </w:r>
     </w:p>
     <w:p/>
     <w:p>
       <w:pPr>
-        <w:pStyle w:val="Heading2"/>
-      </w:pPr>
-      <w:r>
-        <w:t>Bonus Objectives</w:t>
-      </w:r>
-    </w:p>
-    <w:p/>
-    <w:p>
-      <w:pPr>
-        <w:pStyle w:val="Heading3"/>
-      </w:pPr>
-      <w:r>
-        <w:t>How would I handle Bonus 1:</w:t>
-      </w:r>
-      <w:r>
-        <w:t xml:space="preserve"> </w:t>
+        <w:pStyle w:val="ListParagraph"/>
+        <w:numPr>
+          <w:ilvl w:val="0"/>
+          <w:numId w:val="7"/>
+        </w:numPr>
+      </w:pPr>
+      <w:r>
+        <w:t>The frontend UI does not have to change.</w:t>
+      </w:r>
+    </w:p>
+    <w:p>
+      <w:pPr>
+        <w:pStyle w:val="ListParagraph"/>
+        <w:numPr>
+          <w:ilvl w:val="0"/>
+          <w:numId w:val="7"/>
+        </w:numPr>
+      </w:pPr>
+      <w:r>
+        <w:t xml:space="preserve">The backend </w:t>
       </w:r>
       <w:proofErr w:type="spellStart"/>
       <w:r>
-        <w:t>Housecall</w:t>
+        <w:t>FastAPI</w:t>
       </w:r>
       <w:proofErr w:type="spellEnd"/>
       <w:r>
-        <w:t xml:space="preserve"> Pro Integration</w:t>
+        <w:t xml:space="preserve"> server with endpoints does not have to change.</w:t>
       </w:r>
     </w:p>
     <w:p>
@@ -565,7 +964,16 @@
         </w:numPr>
       </w:pPr>
       <w:r>
-        <w:t>The frontend UI does not have to change.</w:t>
+        <w:t xml:space="preserve">Update model.py to define a function declaration for the </w:t>
+      </w:r>
+      <w:r>
+        <w:t xml:space="preserve">OpenTable </w:t>
+      </w:r>
+      <w:r>
+        <w:t>booking function</w:t>
+      </w:r>
+      <w:r>
+        <w:t xml:space="preserve"> and a separation function declaration for the Google Maps booking function.</w:t>
       </w:r>
     </w:p>
     <w:p>
@@ -577,289 +985,91 @@
         </w:numPr>
       </w:pPr>
       <w:r>
-        <w:t xml:space="preserve">The backend </w:t>
+        <w:t>Add th</w:t>
+      </w:r>
+      <w:r>
+        <w:t>ese</w:t>
+      </w:r>
+      <w:r>
+        <w:t xml:space="preserve"> function</w:t>
+      </w:r>
+      <w:r>
+        <w:t>s</w:t>
+      </w:r>
+      <w:r>
+        <w:t xml:space="preserve"> to the model configuration.</w:t>
+      </w:r>
+    </w:p>
+    <w:p>
+      <w:pPr>
+        <w:pStyle w:val="ListParagraph"/>
+        <w:numPr>
+          <w:ilvl w:val="0"/>
+          <w:numId w:val="7"/>
+        </w:numPr>
+      </w:pPr>
+      <w:r>
+        <w:t xml:space="preserve">Update model system instructions to include the ability to book on </w:t>
+      </w:r>
+      <w:r>
+        <w:t>OpenTable/Google Maps</w:t>
+      </w:r>
+      <w:r>
+        <w:t xml:space="preserve"> and what information the AI must collect to book.</w:t>
+      </w:r>
+    </w:p>
+    <w:p>
+      <w:pPr>
+        <w:pStyle w:val="ListParagraph"/>
+        <w:numPr>
+          <w:ilvl w:val="0"/>
+          <w:numId w:val="7"/>
+        </w:numPr>
+      </w:pPr>
+      <w:r>
+        <w:t>Create function</w:t>
+      </w:r>
+      <w:r>
+        <w:t>s</w:t>
+      </w:r>
+      <w:r>
+        <w:t xml:space="preserve"> in booking.py to do the booking</w:t>
+      </w:r>
+      <w:r>
+        <w:t>s</w:t>
+      </w:r>
+      <w:r>
+        <w:t>.</w:t>
+      </w:r>
+    </w:p>
+    <w:p>
+      <w:pPr>
+        <w:pStyle w:val="ListParagraph"/>
+        <w:numPr>
+          <w:ilvl w:val="0"/>
+          <w:numId w:val="7"/>
+        </w:numPr>
+      </w:pPr>
+      <w:r>
+        <w:t xml:space="preserve">Update </w:t>
       </w:r>
       <w:proofErr w:type="spellStart"/>
       <w:r>
-        <w:t>FastAPI</w:t>
+        <w:t>get_ai_response</w:t>
       </w:r>
       <w:proofErr w:type="spellEnd"/>
       <w:r>
-        <w:t xml:space="preserve"> server with endpoints does not have to change.</w:t>
-      </w:r>
-    </w:p>
-    <w:p>
-      <w:pPr>
-        <w:pStyle w:val="ListParagraph"/>
-        <w:numPr>
-          <w:ilvl w:val="0"/>
-          <w:numId w:val="7"/>
-        </w:numPr>
-      </w:pPr>
-      <w:r>
-        <w:t xml:space="preserve">Update model.py to define a function declaration for the </w:t>
-      </w:r>
-      <w:proofErr w:type="spellStart"/>
-      <w:r>
-        <w:t>Housecall</w:t>
-      </w:r>
-      <w:proofErr w:type="spellEnd"/>
-      <w:r>
-        <w:t xml:space="preserve"> Pro booking function.</w:t>
-      </w:r>
-    </w:p>
-    <w:p>
-      <w:pPr>
-        <w:pStyle w:val="ListParagraph"/>
-        <w:numPr>
-          <w:ilvl w:val="0"/>
-          <w:numId w:val="7"/>
-        </w:numPr>
-      </w:pPr>
-      <w:r>
-        <w:t>Add this function to the model</w:t>
-      </w:r>
-      <w:r>
-        <w:t xml:space="preserve"> configuration.</w:t>
-      </w:r>
-    </w:p>
-    <w:p>
-      <w:pPr>
-        <w:pStyle w:val="ListParagraph"/>
-        <w:numPr>
-          <w:ilvl w:val="0"/>
-          <w:numId w:val="7"/>
-        </w:numPr>
-      </w:pPr>
-      <w:r>
-        <w:t xml:space="preserve">Update model system instructions to include the ability to book on </w:t>
-      </w:r>
-      <w:proofErr w:type="spellStart"/>
-      <w:r>
-        <w:t>Housecall</w:t>
-      </w:r>
-      <w:proofErr w:type="spellEnd"/>
-      <w:r>
-        <w:t xml:space="preserve"> Pro and what information the AI must collect to book.</w:t>
-      </w:r>
-    </w:p>
-    <w:p>
-      <w:pPr>
-        <w:pStyle w:val="ListParagraph"/>
-        <w:numPr>
-          <w:ilvl w:val="0"/>
-          <w:numId w:val="7"/>
-        </w:numPr>
-      </w:pPr>
-      <w:r>
-        <w:t xml:space="preserve">Create a function in booking.py to do the </w:t>
-      </w:r>
-      <w:proofErr w:type="spellStart"/>
-      <w:r>
-        <w:t>Housecall</w:t>
-      </w:r>
-      <w:proofErr w:type="spellEnd"/>
-      <w:r>
-        <w:t xml:space="preserve"> Pro booking.</w:t>
-      </w:r>
-    </w:p>
-    <w:p>
-      <w:pPr>
-        <w:pStyle w:val="ListParagraph"/>
-        <w:numPr>
-          <w:ilvl w:val="0"/>
-          <w:numId w:val="7"/>
-        </w:numPr>
-      </w:pPr>
-      <w:r>
-        <w:t xml:space="preserve">Update </w:t>
-      </w:r>
-      <w:proofErr w:type="spellStart"/>
-      <w:r>
-        <w:t>get_ai_response</w:t>
-      </w:r>
-      <w:proofErr w:type="spellEnd"/>
-      <w:r>
-        <w:t xml:space="preserve"> in model.py to call the </w:t>
-      </w:r>
-      <w:proofErr w:type="spellStart"/>
-      <w:r>
-        <w:t>Housecall</w:t>
-      </w:r>
-      <w:proofErr w:type="spellEnd"/>
-      <w:r>
-        <w:t xml:space="preserve"> Pro booking function when the AI requests it.</w:t>
-      </w:r>
-    </w:p>
-    <w:p>
-      <w:pPr>
-        <w:pStyle w:val="Heading3"/>
-      </w:pPr>
-      <w:r>
-        <w:t xml:space="preserve">How would I handle Bonus </w:t>
-      </w:r>
-      <w:r>
-        <w:t>2</w:t>
-      </w:r>
-      <w:r>
-        <w:t>:</w:t>
-      </w:r>
-      <w:r>
-        <w:t xml:space="preserve"> </w:t>
-      </w:r>
-      <w:r>
-        <w:t>OpenTable Integration</w:t>
-      </w:r>
-    </w:p>
-    <w:p/>
-    <w:p>
-      <w:pPr>
-        <w:pStyle w:val="ListParagraph"/>
-        <w:numPr>
-          <w:ilvl w:val="0"/>
-          <w:numId w:val="7"/>
-        </w:numPr>
-      </w:pPr>
-      <w:r>
-        <w:t>The frontend UI does not have to change.</w:t>
-      </w:r>
-    </w:p>
-    <w:p>
-      <w:pPr>
-        <w:pStyle w:val="ListParagraph"/>
-        <w:numPr>
-          <w:ilvl w:val="0"/>
-          <w:numId w:val="7"/>
-        </w:numPr>
-      </w:pPr>
-      <w:r>
-        <w:t xml:space="preserve">The backend </w:t>
-      </w:r>
-      <w:proofErr w:type="spellStart"/>
-      <w:r>
-        <w:t>FastAPI</w:t>
-      </w:r>
-      <w:proofErr w:type="spellEnd"/>
-      <w:r>
-        <w:t xml:space="preserve"> server with endpoints does not have to change.</w:t>
-      </w:r>
-    </w:p>
-    <w:p>
-      <w:pPr>
-        <w:pStyle w:val="ListParagraph"/>
-        <w:numPr>
-          <w:ilvl w:val="0"/>
-          <w:numId w:val="7"/>
-        </w:numPr>
-      </w:pPr>
-      <w:r>
-        <w:t xml:space="preserve">Update model.py to define a function declaration for the </w:t>
-      </w:r>
-      <w:r>
-        <w:t xml:space="preserve">OpenTable </w:t>
-      </w:r>
-      <w:r>
-        <w:t>booking function</w:t>
-      </w:r>
-      <w:r>
-        <w:t xml:space="preserve"> and a separation function declaration for the Google Maps booking function.</w:t>
-      </w:r>
-    </w:p>
-    <w:p>
-      <w:pPr>
-        <w:pStyle w:val="ListParagraph"/>
-        <w:numPr>
-          <w:ilvl w:val="0"/>
-          <w:numId w:val="7"/>
-        </w:numPr>
-      </w:pPr>
-      <w:r>
-        <w:t>Add th</w:t>
-      </w:r>
-      <w:r>
-        <w:t>ese</w:t>
-      </w:r>
-      <w:r>
-        <w:t xml:space="preserve"> function</w:t>
+        <w:t xml:space="preserve"> in model.py to call the booking function</w:t>
       </w:r>
       <w:r>
         <w:t>s</w:t>
       </w:r>
       <w:r>
-        <w:t xml:space="preserve"> to the model configuration.</w:t>
-      </w:r>
-    </w:p>
-    <w:p>
-      <w:pPr>
-        <w:pStyle w:val="ListParagraph"/>
-        <w:numPr>
-          <w:ilvl w:val="0"/>
-          <w:numId w:val="7"/>
-        </w:numPr>
-      </w:pPr>
-      <w:r>
-        <w:t xml:space="preserve">Update model system instructions to include the ability to book on </w:t>
-      </w:r>
-      <w:r>
-        <w:t>OpenTable/Google Maps</w:t>
-      </w:r>
-      <w:r>
-        <w:t xml:space="preserve"> and what information the AI must collect to book.</w:t>
-      </w:r>
-    </w:p>
-    <w:p>
-      <w:pPr>
-        <w:pStyle w:val="ListParagraph"/>
-        <w:numPr>
-          <w:ilvl w:val="0"/>
-          <w:numId w:val="7"/>
-        </w:numPr>
-      </w:pPr>
-      <w:r>
-        <w:t>Create function</w:t>
-      </w:r>
-      <w:r>
-        <w:t>s</w:t>
-      </w:r>
-      <w:r>
-        <w:t xml:space="preserve"> in booking.py to do the booking</w:t>
-      </w:r>
-      <w:r>
-        <w:t>s</w:t>
-      </w:r>
-      <w:r>
-        <w:t>.</w:t>
-      </w:r>
-    </w:p>
-    <w:p>
-      <w:pPr>
-        <w:pStyle w:val="ListParagraph"/>
-        <w:numPr>
-          <w:ilvl w:val="0"/>
-          <w:numId w:val="7"/>
-        </w:numPr>
-      </w:pPr>
-      <w:r>
-        <w:t xml:space="preserve">Update </w:t>
-      </w:r>
-      <w:proofErr w:type="spellStart"/>
-      <w:r>
-        <w:t>get_ai_response</w:t>
-      </w:r>
-      <w:proofErr w:type="spellEnd"/>
-      <w:r>
-        <w:t xml:space="preserve"> in model.py to call the booking function</w:t>
-      </w:r>
-      <w:r>
-        <w:t>s</w:t>
-      </w:r>
-      <w:r>
         <w:t xml:space="preserve"> when the AI requests it.</w:t>
       </w:r>
     </w:p>
     <w:p>
       <w:r>
-        <w:lastRenderedPageBreak/>
         <w:t>Note: OpenTable requires Email/Phone verification. Will have to investigate how to handle this.</w:t>
       </w:r>
       <w:r>
@@ -867,7 +1077,7 @@
       </w:r>
     </w:p>
     <w:p>
-      <w:hyperlink r:id="rId6" w:history="1">
+      <w:hyperlink r:id="rId7" w:history="1">
         <w:r>
           <w:rPr>
             <w:rStyle w:val="Hyperlink"/>
@@ -888,7 +1098,7 @@
       </w:r>
     </w:p>
     <w:p>
-      <w:hyperlink r:id="rId7" w:history="1">
+      <w:hyperlink r:id="rId8" w:history="1">
         <w:r>
           <w:rPr>
             <w:rStyle w:val="Hyperlink"/>
@@ -994,7 +1204,13 @@
         </w:numPr>
       </w:pPr>
       <w:r>
-        <w:t>Test out all failure flows or add error handling for:</w:t>
+        <w:t xml:space="preserve">Test out all failure flows </w:t>
+      </w:r>
+      <w:r>
+        <w:t>and</w:t>
+      </w:r>
+      <w:r>
+        <w:t xml:space="preserve"> add error handling for:</w:t>
       </w:r>
     </w:p>
     <w:p>
@@ -1208,7 +1424,13 @@
         </w:numPr>
       </w:pPr>
       <w:r>
-        <w:t>In booking.py, throw a custom error message for various failure scenarios.</w:t>
+        <w:t xml:space="preserve">In booking.py, throw a custom </w:t>
+      </w:r>
+      <w:r>
+        <w:t xml:space="preserve">informative </w:t>
+      </w:r>
+      <w:r>
+        <w:t>error message for various failure scenarios.</w:t>
       </w:r>
     </w:p>
     <w:p>
@@ -1232,7 +1454,6 @@
         </w:numPr>
       </w:pPr>
       <w:r>
-        <w:lastRenderedPageBreak/>
         <w:t>Investigate and make browser automation more robust. Right now, it does not work consistently even given the same inputs.</w:t>
       </w:r>
     </w:p>
@@ -1240,11 +1461,31 @@
       <w:pPr>
         <w:pStyle w:val="ListParagraph"/>
         <w:numPr>
-          <w:ilvl w:val="0"/>
+          <w:ilvl w:val="1"/>
           <w:numId w:val="1"/>
         </w:numPr>
       </w:pPr>
       <w:r>
+        <w:t xml:space="preserve">Additionally, have the AI agent try calling browser automation multiple times in case </w:t>
+      </w:r>
+      <w:proofErr w:type="gramStart"/>
+      <w:r>
+        <w:t>its</w:t>
+      </w:r>
+      <w:proofErr w:type="gramEnd"/>
+      <w:r>
+        <w:t xml:space="preserve"> an automation issue rather than an input data issue before responding with a failure to a user.</w:t>
+      </w:r>
+    </w:p>
+    <w:p>
+      <w:pPr>
+        <w:pStyle w:val="ListParagraph"/>
+        <w:numPr>
+          <w:ilvl w:val="0"/>
+          <w:numId w:val="1"/>
+        </w:numPr>
+      </w:pPr>
+      <w:r>
         <w:t>Rather than returning messages from the booking function directly to the user, return them to the AI, and send the final AI response back to the user.</w:t>
       </w:r>
     </w:p>
@@ -1272,6 +1513,17 @@
       </w:r>
       <w:r>
         <w:t xml:space="preserve"> directly with Playwright.</w:t>
+      </w:r>
+      <w:r>
+        <w:t xml:space="preserve"> This may help abstract the booking logic rather than having separate booking functions for Google Maps, </w:t>
+      </w:r>
+      <w:proofErr w:type="spellStart"/>
+      <w:r>
+        <w:t>Housecall</w:t>
+      </w:r>
+      <w:proofErr w:type="spellEnd"/>
+      <w:r>
+        <w:t xml:space="preserve"> Pro, OpenTable, and Calendly.</w:t>
       </w:r>
     </w:p>
     <w:sectPr>
@@ -1373,6 +1625,119 @@
     </w:lvl>
   </w:abstractNum>
   <w:abstractNum w:abstractNumId="1" w15:restartNumberingAfterBreak="0">
+    <w:nsid w:val="1D0030DA"/>
+    <w:multiLevelType w:val="hybridMultilevel"/>
+    <w:tmpl w:val="34DC3F5C"/>
+    <w:lvl w:ilvl="0" w:tplc="E16A4F18">
+      <w:start w:val="1"/>
+      <w:numFmt w:val="bullet"/>
+      <w:lvlText w:val=""/>
+      <w:lvlJc w:val="left"/>
+      <w:pPr>
+        <w:ind w:left="720" w:hanging="360"/>
+      </w:pPr>
+      <w:rPr>
+        <w:rFonts w:ascii="Symbol" w:eastAsiaTheme="minorHAnsi" w:hAnsi="Symbol" w:cstheme="minorBidi" w:hint="default"/>
+      </w:rPr>
+    </w:lvl>
+    <w:lvl w:ilvl="1" w:tplc="04090003" w:tentative="1">
+      <w:start w:val="1"/>
+      <w:numFmt w:val="bullet"/>
+      <w:lvlText w:val="o"/>
+      <w:lvlJc w:val="left"/>
+      <w:pPr>
+        <w:ind w:left="1440" w:hanging="360"/>
+      </w:pPr>
+      <w:rPr>
+        <w:rFonts w:ascii="Courier New" w:hAnsi="Courier New" w:cs="Courier New" w:hint="default"/>
+      </w:rPr>
+    </w:lvl>
+    <w:lvl w:ilvl="2" w:tplc="04090005" w:tentative="1">
+      <w:start w:val="1"/>
+      <w:numFmt w:val="bullet"/>
+      <w:lvlText w:val=""/>
+      <w:lvlJc w:val="left"/>
+      <w:pPr>
+        <w:ind w:left="2160" w:hanging="360"/>
+      </w:pPr>
+      <w:rPr>
+        <w:rFonts w:ascii="Wingdings" w:hAnsi="Wingdings" w:hint="default"/>
+      </w:rPr>
+    </w:lvl>
+    <w:lvl w:ilvl="3" w:tplc="04090001" w:tentative="1">
+      <w:start w:val="1"/>
+      <w:numFmt w:val="bullet"/>
+      <w:lvlText w:val=""/>
+      <w:lvlJc w:val="left"/>
+      <w:pPr>
+        <w:ind w:left="2880" w:hanging="360"/>
+      </w:pPr>
+      <w:rPr>
+        <w:rFonts w:ascii="Symbol" w:hAnsi="Symbol" w:hint="default"/>
+      </w:rPr>
+    </w:lvl>
+    <w:lvl w:ilvl="4" w:tplc="04090003" w:tentative="1">
+      <w:start w:val="1"/>
+      <w:numFmt w:val="bullet"/>
+      <w:lvlText w:val="o"/>
+      <w:lvlJc w:val="left"/>
+      <w:pPr>
+        <w:ind w:left="3600" w:hanging="360"/>
+      </w:pPr>
+      <w:rPr>
+        <w:rFonts w:ascii="Courier New" w:hAnsi="Courier New" w:cs="Courier New" w:hint="default"/>
+      </w:rPr>
+    </w:lvl>
+    <w:lvl w:ilvl="5" w:tplc="04090005" w:tentative="1">
+      <w:start w:val="1"/>
+      <w:numFmt w:val="bullet"/>
+      <w:lvlText w:val=""/>
+      <w:lvlJc w:val="left"/>
+      <w:pPr>
+        <w:ind w:left="4320" w:hanging="360"/>
+      </w:pPr>
+      <w:rPr>
+        <w:rFonts w:ascii="Wingdings" w:hAnsi="Wingdings" w:hint="default"/>
+      </w:rPr>
+    </w:lvl>
+    <w:lvl w:ilvl="6" w:tplc="04090001" w:tentative="1">
+      <w:start w:val="1"/>
+      <w:numFmt w:val="bullet"/>
+      <w:lvlText w:val=""/>
+      <w:lvlJc w:val="left"/>
+      <w:pPr>
+        <w:ind w:left="5040" w:hanging="360"/>
+      </w:pPr>
+      <w:rPr>
+        <w:rFonts w:ascii="Symbol" w:hAnsi="Symbol" w:hint="default"/>
+      </w:rPr>
+    </w:lvl>
+    <w:lvl w:ilvl="7" w:tplc="04090003" w:tentative="1">
+      <w:start w:val="1"/>
+      <w:numFmt w:val="bullet"/>
+      <w:lvlText w:val="o"/>
+      <w:lvlJc w:val="left"/>
+      <w:pPr>
+        <w:ind w:left="5760" w:hanging="360"/>
+      </w:pPr>
+      <w:rPr>
+        <w:rFonts w:ascii="Courier New" w:hAnsi="Courier New" w:cs="Courier New" w:hint="default"/>
+      </w:rPr>
+    </w:lvl>
+    <w:lvl w:ilvl="8" w:tplc="04090005" w:tentative="1">
+      <w:start w:val="1"/>
+      <w:numFmt w:val="bullet"/>
+      <w:lvlText w:val=""/>
+      <w:lvlJc w:val="left"/>
+      <w:pPr>
+        <w:ind w:left="6480" w:hanging="360"/>
+      </w:pPr>
+      <w:rPr>
+        <w:rFonts w:ascii="Wingdings" w:hAnsi="Wingdings" w:hint="default"/>
+      </w:rPr>
+    </w:lvl>
+  </w:abstractNum>
+  <w:abstractNum w:abstractNumId="2" w15:restartNumberingAfterBreak="0">
     <w:nsid w:val="22106B52"/>
     <w:multiLevelType w:val="hybridMultilevel"/>
     <w:tmpl w:val="F9EC58D8"/>
@@ -1484,7 +1849,7 @@
       </w:rPr>
     </w:lvl>
   </w:abstractNum>
-  <w:abstractNum w:abstractNumId="2" w15:restartNumberingAfterBreak="0">
+  <w:abstractNum w:abstractNumId="3" w15:restartNumberingAfterBreak="0">
     <w:nsid w:val="3CE13E46"/>
     <w:multiLevelType w:val="hybridMultilevel"/>
     <w:tmpl w:val="9C341024"/>
@@ -1596,7 +1961,7 @@
       </w:rPr>
     </w:lvl>
   </w:abstractNum>
-  <w:abstractNum w:abstractNumId="3" w15:restartNumberingAfterBreak="0">
+  <w:abstractNum w:abstractNumId="4" w15:restartNumberingAfterBreak="0">
     <w:nsid w:val="40BD4907"/>
     <w:multiLevelType w:val="hybridMultilevel"/>
     <w:tmpl w:val="7BC240C8"/>
@@ -1710,7 +2075,7 @@
       </w:rPr>
     </w:lvl>
   </w:abstractNum>
-  <w:abstractNum w:abstractNumId="4" w15:restartNumberingAfterBreak="0">
+  <w:abstractNum w:abstractNumId="5" w15:restartNumberingAfterBreak="0">
     <w:nsid w:val="477D5562"/>
     <w:multiLevelType w:val="hybridMultilevel"/>
     <w:tmpl w:val="02C6C88C"/>
@@ -1799,7 +2164,7 @@
       </w:pPr>
     </w:lvl>
   </w:abstractNum>
-  <w:abstractNum w:abstractNumId="5" w15:restartNumberingAfterBreak="0">
+  <w:abstractNum w:abstractNumId="6" w15:restartNumberingAfterBreak="0">
     <w:nsid w:val="53DB3504"/>
     <w:multiLevelType w:val="hybridMultilevel"/>
     <w:tmpl w:val="9E8C0080"/>
@@ -1911,7 +2276,7 @@
       </w:rPr>
     </w:lvl>
   </w:abstractNum>
-  <w:abstractNum w:abstractNumId="6" w15:restartNumberingAfterBreak="0">
+  <w:abstractNum w:abstractNumId="7" w15:restartNumberingAfterBreak="0">
     <w:nsid w:val="57E52935"/>
     <w:multiLevelType w:val="hybridMultilevel"/>
     <w:tmpl w:val="20B65A7A"/>
@@ -2025,7 +2390,7 @@
       </w:rPr>
     </w:lvl>
   </w:abstractNum>
-  <w:abstractNum w:abstractNumId="7" w15:restartNumberingAfterBreak="0">
+  <w:abstractNum w:abstractNumId="8" w15:restartNumberingAfterBreak="0">
     <w:nsid w:val="659F4EB8"/>
     <w:multiLevelType w:val="hybridMultilevel"/>
     <w:tmpl w:val="59D6C460"/>
@@ -2137,7 +2502,7 @@
       </w:rPr>
     </w:lvl>
   </w:abstractNum>
-  <w:abstractNum w:abstractNumId="8" w15:restartNumberingAfterBreak="0">
+  <w:abstractNum w:abstractNumId="9" w15:restartNumberingAfterBreak="0">
     <w:nsid w:val="69C73A5B"/>
     <w:multiLevelType w:val="hybridMultilevel"/>
     <w:tmpl w:val="D1486B00"/>
@@ -2251,7 +2616,7 @@
       </w:rPr>
     </w:lvl>
   </w:abstractNum>
-  <w:abstractNum w:abstractNumId="9" w15:restartNumberingAfterBreak="0">
+  <w:abstractNum w:abstractNumId="10" w15:restartNumberingAfterBreak="0">
     <w:nsid w:val="7B983B90"/>
     <w:multiLevelType w:val="hybridMultilevel"/>
     <w:tmpl w:val="009E29B4"/>
@@ -2369,31 +2734,34 @@
     <w:abstractNumId w:val="0"/>
   </w:num>
   <w:num w:numId="2" w16cid:durableId="1441954321">
+    <w:abstractNumId w:val="6"/>
+  </w:num>
+  <w:num w:numId="3" w16cid:durableId="450132583">
+    <w:abstractNumId w:val="10"/>
+  </w:num>
+  <w:num w:numId="4" w16cid:durableId="415708699">
+    <w:abstractNumId w:val="7"/>
+  </w:num>
+  <w:num w:numId="5" w16cid:durableId="365640338">
+    <w:abstractNumId w:val="4"/>
+  </w:num>
+  <w:num w:numId="6" w16cid:durableId="1458987810">
+    <w:abstractNumId w:val="9"/>
+  </w:num>
+  <w:num w:numId="7" w16cid:durableId="664667262">
+    <w:abstractNumId w:val="2"/>
+  </w:num>
+  <w:num w:numId="8" w16cid:durableId="133960063">
+    <w:abstractNumId w:val="3"/>
+  </w:num>
+  <w:num w:numId="9" w16cid:durableId="1016809069">
     <w:abstractNumId w:val="5"/>
   </w:num>
-  <w:num w:numId="3" w16cid:durableId="450132583">
-    <w:abstractNumId w:val="9"/>
-  </w:num>
-  <w:num w:numId="4" w16cid:durableId="415708699">
-    <w:abstractNumId w:val="6"/>
-  </w:num>
-  <w:num w:numId="5" w16cid:durableId="365640338">
-    <w:abstractNumId w:val="3"/>
-  </w:num>
-  <w:num w:numId="6" w16cid:durableId="1458987810">
+  <w:num w:numId="10" w16cid:durableId="1369526556">
     <w:abstractNumId w:val="8"/>
   </w:num>
-  <w:num w:numId="7" w16cid:durableId="664667262">
+  <w:num w:numId="11" w16cid:durableId="1425414876">
     <w:abstractNumId w:val="1"/>
-  </w:num>
-  <w:num w:numId="8" w16cid:durableId="133960063">
-    <w:abstractNumId w:val="2"/>
-  </w:num>
-  <w:num w:numId="9" w16cid:durableId="1016809069">
-    <w:abstractNumId w:val="4"/>
-  </w:num>
-  <w:num w:numId="10" w16cid:durableId="1369526556">
-    <w:abstractNumId w:val="7"/>
   </w:num>
 </w:numbering>
 </file>

</xml_diff>

<commit_message>
Updated README with setup and run instructions for the project. Completed the Project Report. Added requirements.txt to install python dependencies.
</commit_message>
<xml_diff>
--- a/ProjectReport.docx
+++ b/ProjectReport.docx
@@ -74,7 +74,13 @@
         </w:numPr>
       </w:pPr>
       <w:r>
-        <w:t>I built a Chat UI for the human user and AI assistant to talk, and I wrote a browser automation script for the AI assistant to call to book a meeting on Calendly.</w:t>
+        <w:t>I built a Chat UI for the human user and AI assistant to talk</w:t>
+      </w:r>
+      <w:r>
+        <w:t xml:space="preserve"> via APIs, and</w:t>
+      </w:r>
+      <w:r>
+        <w:t xml:space="preserve"> I wrote a browser automation script for the AI assistant to call to book a meeting on Calendly.</w:t>
       </w:r>
     </w:p>
     <w:p>
@@ -170,6 +176,9 @@
         <w:br/>
         <w:t>I revised:</w:t>
       </w:r>
+      <w:r>
+        <w:br/>
+      </w:r>
     </w:p>
     <w:p>
       <w:pPr>
@@ -203,23 +212,26 @@
         <w:t xml:space="preserve"> and Python.</w:t>
       </w:r>
     </w:p>
-    <w:p>
-      <w:pPr>
-        <w:pStyle w:val="ListParagraph"/>
-        <w:numPr>
-          <w:ilvl w:val="0"/>
-          <w:numId w:val="11"/>
-        </w:numPr>
-      </w:pPr>
-      <w:r>
-        <w:t>Creating Python virtual environments.</w:t>
-      </w:r>
-    </w:p>
     <w:p/>
     <w:p>
       <w:r>
         <w:br/>
       </w:r>
+    </w:p>
+    <w:p>
+      <w:pPr>
+        <w:pStyle w:val="Heading2"/>
+      </w:pPr>
+    </w:p>
+    <w:p>
+      <w:pPr>
+        <w:pStyle w:val="Heading2"/>
+      </w:pPr>
+    </w:p>
+    <w:p>
+      <w:pPr>
+        <w:pStyle w:val="Heading2"/>
+      </w:pPr>
     </w:p>
     <w:p>
       <w:pPr>
@@ -240,7 +252,6 @@
         <w:rPr>
           <w:noProof/>
         </w:rPr>
-        <w:lastRenderedPageBreak/>
         <w:drawing>
           <wp:inline distT="0" distB="0" distL="0" distR="0" wp14:anchorId="5B3B812F" wp14:editId="30119039">
             <wp:extent cx="5943600" cy="3144520"/>
@@ -294,30 +305,6 @@
         <w:br/>
       </w:r>
       <w:r>
-        <w:br/>
-      </w:r>
-    </w:p>
-    <w:p>
-      <w:pPr>
-        <w:rPr>
-          <w:rStyle w:val="Heading2Char"/>
-        </w:rPr>
-      </w:pPr>
-    </w:p>
-    <w:p>
-      <w:pPr>
-        <w:rPr>
-          <w:rStyle w:val="Heading2Char"/>
-        </w:rPr>
-      </w:pPr>
-    </w:p>
-    <w:p>
-      <w:pPr>
-        <w:rPr>
-          <w:rStyle w:val="Heading2Char"/>
-        </w:rPr>
-      </w:pPr>
-      <w:r>
         <w:rPr>
           <w:rStyle w:val="Heading2Char"/>
         </w:rPr>
@@ -441,6 +428,7 @@
         <w:pStyle w:val="Heading4"/>
       </w:pPr>
       <w:r>
+        <w:lastRenderedPageBreak/>
         <w:t>Why use React/Python/</w:t>
       </w:r>
       <w:proofErr w:type="spellStart"/>
@@ -486,7 +474,6 @@
         <w:pStyle w:val="Heading4"/>
       </w:pPr>
       <w:r>
-        <w:lastRenderedPageBreak/>
         <w:t>Why use Playwright?</w:t>
       </w:r>
     </w:p>
@@ -532,15 +519,13 @@
         </w:numPr>
       </w:pPr>
       <w:r>
-        <w:t xml:space="preserve">I was using Python for the </w:t>
-      </w:r>
-      <w:proofErr w:type="gramStart"/>
-      <w:r>
-        <w:t>APIs</w:t>
-      </w:r>
-      <w:proofErr w:type="gramEnd"/>
-      <w:r>
-        <w:t xml:space="preserve"> and it has better support for Python than Puppeteer does.</w:t>
+        <w:t xml:space="preserve">I was using Python for the APIs and </w:t>
+      </w:r>
+      <w:r>
+        <w:t>Playwright</w:t>
+      </w:r>
+      <w:r>
+        <w:t xml:space="preserve"> has better support for Python than Puppeteer does.</w:t>
       </w:r>
       <w:r>
         <w:t xml:space="preserve"> </w:t>
@@ -555,20 +540,30 @@
         </w:numPr>
       </w:pPr>
       <w:proofErr w:type="spellStart"/>
-      <w:proofErr w:type="gramStart"/>
       <w:r>
         <w:t>Frontdesk</w:t>
       </w:r>
       <w:proofErr w:type="spellEnd"/>
-      <w:proofErr w:type="gramEnd"/>
-      <w:r>
-        <w:t xml:space="preserve"> uses Stagehand. Since Stagehand uses Playwright, I decided to use it. I did not use Stagehand because AI can be </w:t>
+      <w:r>
+        <w:t xml:space="preserve"> uses Stagehand. Since Stagehand uses Playwright, I decided to use </w:t>
+      </w:r>
+      <w:r>
+        <w:t>Playwright</w:t>
+      </w:r>
+      <w:r>
+        <w:t xml:space="preserve">. I did not use Stagehand because AI can be </w:t>
       </w:r>
       <w:r>
         <w:t>finicky,</w:t>
       </w:r>
       <w:r>
-        <w:t xml:space="preserve"> and I did not want to spend time learning it. </w:t>
+        <w:t xml:space="preserve"> and I did not want to spend time </w:t>
+      </w:r>
+      <w:r>
+        <w:t>picking it up for this project</w:t>
+      </w:r>
+      <w:r>
+        <w:t xml:space="preserve">. </w:t>
       </w:r>
       <w:r>
         <w:t>Since I have experience with Selenium, I could quickly pick up another automation tool like Playwright.</w:t>
@@ -595,7 +590,13 @@
         </w:numPr>
       </w:pPr>
       <w:r>
-        <w:t xml:space="preserve">Why not browserless.io – I did not want to rely on an external service. </w:t>
+        <w:t>Why not browserless.io</w:t>
+      </w:r>
+      <w:r>
+        <w:t>?</w:t>
+      </w:r>
+      <w:r>
+        <w:t xml:space="preserve"> – I did not want to rely on an external service. </w:t>
       </w:r>
       <w:r>
         <w:t>It is easier to test locally.</w:t>
@@ -634,29 +635,121 @@
         <w:t>Why use Gemini?</w:t>
       </w:r>
     </w:p>
+    <w:p>
+      <w:pPr>
+        <w:pStyle w:val="ListParagraph"/>
+        <w:numPr>
+          <w:ilvl w:val="0"/>
+          <w:numId w:val="10"/>
+        </w:numPr>
+      </w:pPr>
+      <w:r>
+        <w:t>I was initially planning to use OpenAI until I found out it was paid.</w:t>
+      </w:r>
+    </w:p>
+    <w:p>
+      <w:pPr>
+        <w:pStyle w:val="ListParagraph"/>
+        <w:numPr>
+          <w:ilvl w:val="0"/>
+          <w:numId w:val="10"/>
+        </w:numPr>
+      </w:pPr>
+      <w:r>
+        <w:t>Out of the free options I checked, the Gemini API seems to be very well documented and had a robust free tier with a lot of features and a large request limit.</w:t>
+      </w:r>
+    </w:p>
+    <w:p>
+      <w:pPr>
+        <w:pStyle w:val="Heading3"/>
+      </w:pPr>
+      <w:r>
+        <w:t>Separation of Logic</w:t>
+      </w:r>
+    </w:p>
+    <w:p>
+      <w:r>
+        <w:t xml:space="preserve">All frontend logic is within </w:t>
+      </w:r>
+      <w:proofErr w:type="spellStart"/>
+      <w:r>
+        <w:t>App.tsx</w:t>
+      </w:r>
+      <w:proofErr w:type="spellEnd"/>
+      <w:r>
+        <w:t>.</w:t>
+      </w:r>
+    </w:p>
+    <w:p>
+      <w:r>
+        <w:t xml:space="preserve">A .env file in the backend folder is used to save the Calendly booking </w:t>
+      </w:r>
+      <w:proofErr w:type="spellStart"/>
+      <w:r>
+        <w:t>url</w:t>
+      </w:r>
+      <w:proofErr w:type="spellEnd"/>
+      <w:r>
+        <w:t xml:space="preserve"> and the Gemini API key.</w:t>
+      </w:r>
+    </w:p>
+    <w:p>
+      <w:r>
+        <w:t>Backend logic is divided into multiple files:</w:t>
+      </w:r>
+    </w:p>
+    <w:p>
+      <w:pPr>
+        <w:pStyle w:val="ListParagraph"/>
+        <w:numPr>
+          <w:ilvl w:val="0"/>
+          <w:numId w:val="7"/>
+        </w:numPr>
+      </w:pPr>
+      <w:r>
+        <w:t>main.py – Has all logic related to exposing REST APIs for the frontend to call.</w:t>
+      </w:r>
+    </w:p>
+    <w:p>
+      <w:pPr>
+        <w:pStyle w:val="ListParagraph"/>
+        <w:numPr>
+          <w:ilvl w:val="0"/>
+          <w:numId w:val="7"/>
+        </w:numPr>
+      </w:pPr>
+      <w:r>
+        <w:t>model.py – Has all logic related to communicating with the Gemini API.</w:t>
+      </w:r>
+      <w:r>
+        <w:t xml:space="preserve"> (dialog management)</w:t>
+      </w:r>
+    </w:p>
+    <w:p>
+      <w:pPr>
+        <w:pStyle w:val="ListParagraph"/>
+        <w:numPr>
+          <w:ilvl w:val="0"/>
+          <w:numId w:val="7"/>
+        </w:numPr>
+      </w:pPr>
+      <w:r>
+        <w:t>booking.py – Has all logic related to browser automation using Playwright to book a meeting on Calendly.</w:t>
+      </w:r>
+    </w:p>
     <w:p/>
     <w:p>
       <w:pPr>
-        <w:pStyle w:val="ListParagraph"/>
-        <w:numPr>
-          <w:ilvl w:val="0"/>
-          <w:numId w:val="10"/>
-        </w:numPr>
-      </w:pPr>
-      <w:r>
-        <w:t>I was initially planning to use OpenAI until I found out it was paid.</w:t>
-      </w:r>
-    </w:p>
-    <w:p>
-      <w:pPr>
-        <w:pStyle w:val="ListParagraph"/>
-        <w:numPr>
-          <w:ilvl w:val="0"/>
-          <w:numId w:val="10"/>
-        </w:numPr>
-      </w:pPr>
-      <w:r>
-        <w:t>Out of the free options I checked, the Gemini API seems to be very well documented and had a robust free tier with a lot of features and a large request limit.</w:t>
+        <w:pStyle w:val="Heading2"/>
+      </w:pPr>
+      <w:r>
+        <w:lastRenderedPageBreak/>
+        <w:t>Bonus Objectives</w:t>
+      </w:r>
+    </w:p>
+    <w:p>
+      <w:r>
+        <w:t>I did not work on any of the bonus objectives.</w:t>
       </w:r>
     </w:p>
     <w:p>
@@ -664,38 +757,56 @@
         <w:pStyle w:val="Heading3"/>
       </w:pPr>
       <w:r>
-        <w:t>Separation of Logic</w:t>
-      </w:r>
-    </w:p>
-    <w:p>
-      <w:r>
-        <w:t xml:space="preserve">All frontend logic is within </w:t>
+        <w:t xml:space="preserve">How I </w:t>
+      </w:r>
+      <w:r>
+        <w:t xml:space="preserve">would </w:t>
+      </w:r>
+      <w:r>
+        <w:t>handle Bonus 1:</w:t>
+      </w:r>
+      <w:r>
+        <w:t xml:space="preserve"> </w:t>
       </w:r>
       <w:proofErr w:type="spellStart"/>
       <w:r>
-        <w:t>App.tsx</w:t>
+        <w:t>Housecall</w:t>
       </w:r>
       <w:proofErr w:type="spellEnd"/>
       <w:r>
-        <w:t>.</w:t>
-      </w:r>
-    </w:p>
-    <w:p>
-      <w:r>
-        <w:t xml:space="preserve">A .env file in the backend folder is used to save the Calendly booking </w:t>
+        <w:t xml:space="preserve"> Pro Integration</w:t>
+      </w:r>
+    </w:p>
+    <w:p>
+      <w:pPr>
+        <w:pStyle w:val="ListParagraph"/>
+        <w:numPr>
+          <w:ilvl w:val="0"/>
+          <w:numId w:val="7"/>
+        </w:numPr>
+      </w:pPr>
+      <w:r>
+        <w:t>The frontend UI does not have to change.</w:t>
+      </w:r>
+    </w:p>
+    <w:p>
+      <w:pPr>
+        <w:pStyle w:val="ListParagraph"/>
+        <w:numPr>
+          <w:ilvl w:val="0"/>
+          <w:numId w:val="7"/>
+        </w:numPr>
+      </w:pPr>
+      <w:r>
+        <w:t xml:space="preserve">The backend </w:t>
       </w:r>
       <w:proofErr w:type="spellStart"/>
       <w:r>
-        <w:t>url</w:t>
+        <w:t>FastAPI</w:t>
       </w:r>
       <w:proofErr w:type="spellEnd"/>
       <w:r>
-        <w:t xml:space="preserve"> and the Gemini API key.</w:t>
-      </w:r>
-    </w:p>
-    <w:p>
-      <w:r>
-        <w:t>Backend logic is divided into multiple files:</w:t>
+        <w:t xml:space="preserve"> server with endpoints does not have to change.</w:t>
       </w:r>
     </w:p>
     <w:p>
@@ -707,7 +818,15 @@
         </w:numPr>
       </w:pPr>
       <w:r>
-        <w:t>main.py – Has all logic related to exposing REST APIs for the frontend to call.</w:t>
+        <w:t xml:space="preserve">Update model.py to define a function declaration for the </w:t>
+      </w:r>
+      <w:proofErr w:type="spellStart"/>
+      <w:r>
+        <w:t>Housecall</w:t>
+      </w:r>
+      <w:proofErr w:type="spellEnd"/>
+      <w:r>
+        <w:t xml:space="preserve"> Pro booking function.</w:t>
       </w:r>
     </w:p>
     <w:p>
@@ -719,10 +838,10 @@
         </w:numPr>
       </w:pPr>
       <w:r>
-        <w:t>model.py – Has all logic related to communicating with the Gemini API.</w:t>
-      </w:r>
-      <w:r>
-        <w:t xml:space="preserve"> (dialog management)</w:t>
+        <w:t>Add this function to the model</w:t>
+      </w:r>
+      <w:r>
+        <w:t xml:space="preserve"> configuration.</w:t>
       </w:r>
     </w:p>
     <w:p>
@@ -734,37 +853,116 @@
         </w:numPr>
       </w:pPr>
       <w:r>
-        <w:t>booking.py – Has all logic related to browser automation using Playwright to book a meeting on Calendly.</w:t>
+        <w:t xml:space="preserve">Update model system instructions to include the ability to book on </w:t>
+      </w:r>
+      <w:proofErr w:type="spellStart"/>
+      <w:r>
+        <w:t>Housecall</w:t>
+      </w:r>
+      <w:proofErr w:type="spellEnd"/>
+      <w:r>
+        <w:t xml:space="preserve"> Pro and what information the AI must collect to book.</w:t>
+      </w:r>
+    </w:p>
+    <w:p>
+      <w:pPr>
+        <w:pStyle w:val="ListParagraph"/>
+        <w:numPr>
+          <w:ilvl w:val="0"/>
+          <w:numId w:val="7"/>
+        </w:numPr>
+      </w:pPr>
+      <w:r>
+        <w:t xml:space="preserve">Create a function in booking.py to do the </w:t>
+      </w:r>
+      <w:proofErr w:type="spellStart"/>
+      <w:r>
+        <w:t>Housecall</w:t>
+      </w:r>
+      <w:proofErr w:type="spellEnd"/>
+      <w:r>
+        <w:t xml:space="preserve"> Pro booking.</w:t>
+      </w:r>
+    </w:p>
+    <w:p>
+      <w:pPr>
+        <w:pStyle w:val="ListParagraph"/>
+        <w:numPr>
+          <w:ilvl w:val="0"/>
+          <w:numId w:val="7"/>
+        </w:numPr>
+      </w:pPr>
+      <w:r>
+        <w:t xml:space="preserve">Update </w:t>
+      </w:r>
+      <w:proofErr w:type="spellStart"/>
+      <w:r>
+        <w:t>get_ai_response</w:t>
+      </w:r>
+      <w:proofErr w:type="spellEnd"/>
+      <w:r>
+        <w:t xml:space="preserve"> in model.py to call the </w:t>
+      </w:r>
+      <w:proofErr w:type="spellStart"/>
+      <w:r>
+        <w:t>Housecall</w:t>
+      </w:r>
+      <w:proofErr w:type="spellEnd"/>
+      <w:r>
+        <w:t xml:space="preserve"> Pro booking function when the AI requests it.</w:t>
+      </w:r>
+    </w:p>
+    <w:p>
+      <w:pPr>
+        <w:pStyle w:val="Heading3"/>
+      </w:pPr>
+      <w:r>
+        <w:t xml:space="preserve">How I </w:t>
+      </w:r>
+      <w:r>
+        <w:t xml:space="preserve">would </w:t>
+      </w:r>
+      <w:r>
+        <w:t>handle Bonus 2:</w:t>
+      </w:r>
+      <w:r>
+        <w:t xml:space="preserve"> </w:t>
+      </w:r>
+      <w:r>
+        <w:t>OpenTable Integration</w:t>
       </w:r>
     </w:p>
     <w:p/>
     <w:p>
       <w:pPr>
-        <w:pStyle w:val="Heading2"/>
-      </w:pPr>
-      <w:r>
-        <w:t>Bonus Objectives</w:t>
-      </w:r>
-    </w:p>
-    <w:p/>
-    <w:p>
-      <w:pPr>
-        <w:pStyle w:val="Heading3"/>
-      </w:pPr>
-      <w:r>
-        <w:lastRenderedPageBreak/>
-        <w:t>How would I handle Bonus 1:</w:t>
-      </w:r>
-      <w:r>
-        <w:t xml:space="preserve"> </w:t>
+        <w:pStyle w:val="ListParagraph"/>
+        <w:numPr>
+          <w:ilvl w:val="0"/>
+          <w:numId w:val="7"/>
+        </w:numPr>
+      </w:pPr>
+      <w:r>
+        <w:t>The frontend UI does not have to change.</w:t>
+      </w:r>
+    </w:p>
+    <w:p>
+      <w:pPr>
+        <w:pStyle w:val="ListParagraph"/>
+        <w:numPr>
+          <w:ilvl w:val="0"/>
+          <w:numId w:val="7"/>
+        </w:numPr>
+      </w:pPr>
+      <w:r>
+        <w:t xml:space="preserve">The backend </w:t>
       </w:r>
       <w:proofErr w:type="spellStart"/>
       <w:r>
-        <w:t>Housecall</w:t>
+        <w:t>FastAPI</w:t>
       </w:r>
       <w:proofErr w:type="spellEnd"/>
       <w:r>
-        <w:t xml:space="preserve"> Pro Integration</w:t>
+        <w:t xml:space="preserve"> server with endpoints does not have to change.</w:t>
       </w:r>
     </w:p>
     <w:p>
@@ -776,204 +974,16 @@
         </w:numPr>
       </w:pPr>
       <w:r>
-        <w:t>The frontend UI does not have to change.</w:t>
-      </w:r>
-    </w:p>
-    <w:p>
-      <w:pPr>
-        <w:pStyle w:val="ListParagraph"/>
-        <w:numPr>
-          <w:ilvl w:val="0"/>
-          <w:numId w:val="7"/>
-        </w:numPr>
-      </w:pPr>
-      <w:r>
-        <w:t xml:space="preserve">The backend </w:t>
-      </w:r>
-      <w:proofErr w:type="spellStart"/>
-      <w:r>
-        <w:t>FastAPI</w:t>
-      </w:r>
-      <w:proofErr w:type="spellEnd"/>
-      <w:r>
-        <w:t xml:space="preserve"> server with endpoints does not have to change.</w:t>
-      </w:r>
-    </w:p>
-    <w:p>
-      <w:pPr>
-        <w:pStyle w:val="ListParagraph"/>
-        <w:numPr>
-          <w:ilvl w:val="0"/>
-          <w:numId w:val="7"/>
-        </w:numPr>
-      </w:pPr>
-      <w:r>
-        <w:t xml:space="preserve">Update model.py to define a function declaration for the </w:t>
-      </w:r>
-      <w:proofErr w:type="spellStart"/>
-      <w:r>
-        <w:t>Housecall</w:t>
-      </w:r>
-      <w:proofErr w:type="spellEnd"/>
-      <w:r>
-        <w:t xml:space="preserve"> Pro booking function.</w:t>
-      </w:r>
-    </w:p>
-    <w:p>
-      <w:pPr>
-        <w:pStyle w:val="ListParagraph"/>
-        <w:numPr>
-          <w:ilvl w:val="0"/>
-          <w:numId w:val="7"/>
-        </w:numPr>
-      </w:pPr>
-      <w:r>
-        <w:t>Add this function to the model</w:t>
-      </w:r>
-      <w:r>
-        <w:t xml:space="preserve"> configuration.</w:t>
-      </w:r>
-    </w:p>
-    <w:p>
-      <w:pPr>
-        <w:pStyle w:val="ListParagraph"/>
-        <w:numPr>
-          <w:ilvl w:val="0"/>
-          <w:numId w:val="7"/>
-        </w:numPr>
-      </w:pPr>
-      <w:r>
-        <w:t xml:space="preserve">Update model system instructions to include the ability to book on </w:t>
-      </w:r>
-      <w:proofErr w:type="spellStart"/>
-      <w:r>
-        <w:t>Housecall</w:t>
-      </w:r>
-      <w:proofErr w:type="spellEnd"/>
-      <w:r>
-        <w:t xml:space="preserve"> Pro and what information the AI must collect to book.</w:t>
-      </w:r>
-    </w:p>
-    <w:p>
-      <w:pPr>
-        <w:pStyle w:val="ListParagraph"/>
-        <w:numPr>
-          <w:ilvl w:val="0"/>
-          <w:numId w:val="7"/>
-        </w:numPr>
-      </w:pPr>
-      <w:r>
-        <w:t xml:space="preserve">Create a function in booking.py to do the </w:t>
-      </w:r>
-      <w:proofErr w:type="spellStart"/>
-      <w:r>
-        <w:t>Housecall</w:t>
-      </w:r>
-      <w:proofErr w:type="spellEnd"/>
-      <w:r>
-        <w:t xml:space="preserve"> Pro booking.</w:t>
-      </w:r>
-    </w:p>
-    <w:p>
-      <w:pPr>
-        <w:pStyle w:val="ListParagraph"/>
-        <w:numPr>
-          <w:ilvl w:val="0"/>
-          <w:numId w:val="7"/>
-        </w:numPr>
-      </w:pPr>
-      <w:r>
-        <w:t xml:space="preserve">Update </w:t>
-      </w:r>
-      <w:proofErr w:type="spellStart"/>
-      <w:r>
-        <w:t>get_ai_response</w:t>
-      </w:r>
-      <w:proofErr w:type="spellEnd"/>
-      <w:r>
-        <w:t xml:space="preserve"> in model.py to call the </w:t>
-      </w:r>
-      <w:proofErr w:type="spellStart"/>
-      <w:r>
-        <w:t>Housecall</w:t>
-      </w:r>
-      <w:proofErr w:type="spellEnd"/>
-      <w:r>
-        <w:t xml:space="preserve"> Pro booking function when the AI requests it.</w:t>
-      </w:r>
-    </w:p>
-    <w:p>
-      <w:pPr>
-        <w:pStyle w:val="Heading3"/>
-      </w:pPr>
-      <w:r>
-        <w:t xml:space="preserve">How would I handle Bonus </w:t>
-      </w:r>
-      <w:r>
-        <w:t>2</w:t>
-      </w:r>
-      <w:r>
-        <w:t>:</w:t>
-      </w:r>
-      <w:r>
-        <w:t xml:space="preserve"> </w:t>
-      </w:r>
-      <w:r>
-        <w:t>OpenTable Integration</w:t>
-      </w:r>
-    </w:p>
-    <w:p/>
-    <w:p>
-      <w:pPr>
-        <w:pStyle w:val="ListParagraph"/>
-        <w:numPr>
-          <w:ilvl w:val="0"/>
-          <w:numId w:val="7"/>
-        </w:numPr>
-      </w:pPr>
-      <w:r>
-        <w:t>The frontend UI does not have to change.</w:t>
-      </w:r>
-    </w:p>
-    <w:p>
-      <w:pPr>
-        <w:pStyle w:val="ListParagraph"/>
-        <w:numPr>
-          <w:ilvl w:val="0"/>
-          <w:numId w:val="7"/>
-        </w:numPr>
-      </w:pPr>
-      <w:r>
-        <w:t xml:space="preserve">The backend </w:t>
-      </w:r>
-      <w:proofErr w:type="spellStart"/>
-      <w:r>
-        <w:t>FastAPI</w:t>
-      </w:r>
-      <w:proofErr w:type="spellEnd"/>
-      <w:r>
-        <w:t xml:space="preserve"> server with endpoints does not have to change.</w:t>
-      </w:r>
-    </w:p>
-    <w:p>
-      <w:pPr>
-        <w:pStyle w:val="ListParagraph"/>
-        <w:numPr>
-          <w:ilvl w:val="0"/>
-          <w:numId w:val="7"/>
-        </w:numPr>
-      </w:pPr>
-      <w:r>
-        <w:t xml:space="preserve">Update model.py to define a function declaration for the </w:t>
-      </w:r>
-      <w:r>
-        <w:t xml:space="preserve">OpenTable </w:t>
-      </w:r>
-      <w:r>
-        <w:t>booking function</w:t>
-      </w:r>
-      <w:r>
-        <w:t xml:space="preserve"> and a separation function declaration for the Google Maps booking function.</w:t>
+        <w:t>Update model.py to define a function declaration for the OpenTable booking function</w:t>
+      </w:r>
+      <w:r>
+        <w:t xml:space="preserve"> and a separat</w:t>
+      </w:r>
+      <w:r>
+        <w:t>e</w:t>
+      </w:r>
+      <w:r>
+        <w:t xml:space="preserve"> function declaration for the Google Maps booking function.</w:t>
       </w:r>
     </w:p>
     <w:p>
@@ -1110,9 +1120,70 @@
         <w:t xml:space="preserve"> - As an alternative to browser automation, Google has a restaurant reservations API.</w:t>
       </w:r>
     </w:p>
+    <w:p>
+      <w:pPr>
+        <w:pStyle w:val="Heading2"/>
+      </w:pPr>
+      <w:r>
+        <w:lastRenderedPageBreak/>
+        <w:t>Challenges Faced</w:t>
+      </w:r>
+    </w:p>
+    <w:p>
+      <w:pPr>
+        <w:pStyle w:val="ListParagraph"/>
+        <w:numPr>
+          <w:ilvl w:val="0"/>
+          <w:numId w:val="7"/>
+        </w:numPr>
+      </w:pPr>
+      <w:hyperlink r:id="rId9" w:history="1">
+        <w:proofErr w:type="spellStart"/>
+        <w:r>
+          <w:rPr>
+            <w:rStyle w:val="Hyperlink"/>
+          </w:rPr>
+          <w:t>UnicodeEncodeError</w:t>
+        </w:r>
+        <w:proofErr w:type="spellEnd"/>
+      </w:hyperlink>
+      <w:r>
+        <w:t xml:space="preserve"> when starting the </w:t>
+      </w:r>
+      <w:proofErr w:type="spellStart"/>
+      <w:r>
+        <w:t>FastAPI</w:t>
+      </w:r>
+      <w:proofErr w:type="spellEnd"/>
+      <w:r>
+        <w:t xml:space="preserve"> backend server.</w:t>
+      </w:r>
+    </w:p>
+    <w:p>
+      <w:pPr>
+        <w:pStyle w:val="ListParagraph"/>
+        <w:numPr>
+          <w:ilvl w:val="0"/>
+          <w:numId w:val="7"/>
+        </w:numPr>
+      </w:pPr>
+      <w:r>
+        <w:t>Cross-Origin Request Blocked</w:t>
+      </w:r>
+      <w:r>
+        <w:t xml:space="preserve"> error when communicating between backend and frontend via APIs.</w:t>
+      </w:r>
+    </w:p>
+    <w:p>
+      <w:pPr>
+        <w:pStyle w:val="ListParagraph"/>
+        <w:numPr>
+          <w:ilvl w:val="0"/>
+          <w:numId w:val="7"/>
+        </w:numPr>
+      </w:pPr>
+    </w:p>
     <w:p/>
-    <w:p/>
-    <w:p/>
     <w:p>
       <w:pPr>
         <w:pStyle w:val="Heading2"/>
@@ -1130,87 +1201,7 @@
         </w:numPr>
       </w:pPr>
       <w:r>
-        <w:t>Write automated tests.</w:t>
-      </w:r>
-    </w:p>
-    <w:p>
-      <w:pPr>
-        <w:pStyle w:val="ListParagraph"/>
-        <w:numPr>
-          <w:ilvl w:val="0"/>
-          <w:numId w:val="1"/>
-        </w:numPr>
-      </w:pPr>
-      <w:r>
         <w:t>Make the UI more presentable.</w:t>
-      </w:r>
-    </w:p>
-    <w:p>
-      <w:pPr>
-        <w:pStyle w:val="ListParagraph"/>
-        <w:numPr>
-          <w:ilvl w:val="0"/>
-          <w:numId w:val="1"/>
-        </w:numPr>
-      </w:pPr>
-      <w:r>
-        <w:t>Clean up code and debug logs.</w:t>
-      </w:r>
-    </w:p>
-    <w:p>
-      <w:pPr>
-        <w:pStyle w:val="ListParagraph"/>
-        <w:numPr>
-          <w:ilvl w:val="0"/>
-          <w:numId w:val="1"/>
-        </w:numPr>
-      </w:pPr>
-      <w:r>
-        <w:t>Rename files, variables, and functions to be more understandable.</w:t>
-      </w:r>
-    </w:p>
-    <w:p>
-      <w:pPr>
-        <w:pStyle w:val="ListParagraph"/>
-        <w:numPr>
-          <w:ilvl w:val="0"/>
-          <w:numId w:val="1"/>
-        </w:numPr>
-      </w:pPr>
-      <w:r>
-        <w:t xml:space="preserve">Make chats from AI and </w:t>
-      </w:r>
-      <w:r>
-        <w:t xml:space="preserve">the </w:t>
-      </w:r>
-      <w:r>
-        <w:t xml:space="preserve">user in the </w:t>
-      </w:r>
-      <w:proofErr w:type="gramStart"/>
-      <w:r>
-        <w:t>frontend</w:t>
-      </w:r>
-      <w:proofErr w:type="gramEnd"/>
-      <w:r>
-        <w:t xml:space="preserve"> have different colors.</w:t>
-      </w:r>
-    </w:p>
-    <w:p>
-      <w:pPr>
-        <w:pStyle w:val="ListParagraph"/>
-        <w:numPr>
-          <w:ilvl w:val="0"/>
-          <w:numId w:val="1"/>
-        </w:numPr>
-      </w:pPr>
-      <w:r>
-        <w:t xml:space="preserve">Test out all failure flows </w:t>
-      </w:r>
-      <w:r>
-        <w:t>and</w:t>
-      </w:r>
-      <w:r>
-        <w:t xml:space="preserve"> add error handling for:</w:t>
       </w:r>
     </w:p>
     <w:p>
@@ -1222,7 +1213,19 @@
         </w:numPr>
       </w:pPr>
       <w:r>
-        <w:t>If Gemini API is down.</w:t>
+        <w:t>Make chats from AI and the user in the frontend have different colors.</w:t>
+      </w:r>
+    </w:p>
+    <w:p>
+      <w:pPr>
+        <w:pStyle w:val="ListParagraph"/>
+        <w:numPr>
+          <w:ilvl w:val="0"/>
+          <w:numId w:val="1"/>
+        </w:numPr>
+      </w:pPr>
+      <w:r>
+        <w:t>Clean up code and logs.</w:t>
       </w:r>
     </w:p>
     <w:p>
@@ -1234,7 +1237,7 @@
         </w:numPr>
       </w:pPr>
       <w:r>
-        <w:t>If browser automation fails.</w:t>
+        <w:t>Rename files, variables, and functions to be more understandable.</w:t>
       </w:r>
     </w:p>
     <w:p>
@@ -1246,15 +1249,7 @@
         </w:numPr>
       </w:pPr>
       <w:r>
-        <w:t xml:space="preserve">If Calendly booking </w:t>
-      </w:r>
-      <w:proofErr w:type="spellStart"/>
-      <w:r>
-        <w:t>url</w:t>
-      </w:r>
-      <w:proofErr w:type="spellEnd"/>
-      <w:r>
-        <w:t xml:space="preserve"> is down.</w:t>
+        <w:t xml:space="preserve">Use a logger. </w:t>
       </w:r>
     </w:p>
     <w:p>
@@ -1266,7 +1261,19 @@
         </w:numPr>
       </w:pPr>
       <w:r>
-        <w:t>If data passed to booking function is invalid.</w:t>
+        <w:t>Write a better return message for the root REST endpoint.</w:t>
+      </w:r>
+    </w:p>
+    <w:p>
+      <w:pPr>
+        <w:pStyle w:val="ListParagraph"/>
+        <w:numPr>
+          <w:ilvl w:val="0"/>
+          <w:numId w:val="1"/>
+        </w:numPr>
+      </w:pPr>
+      <w:r>
+        <w:t>Testing</w:t>
       </w:r>
     </w:p>
     <w:p>
@@ -1278,7 +1285,190 @@
         </w:numPr>
       </w:pPr>
       <w:r>
+        <w:t xml:space="preserve">Test out all failure flows </w:t>
+      </w:r>
+      <w:r>
+        <w:t>and</w:t>
+      </w:r>
+      <w:r>
+        <w:t xml:space="preserve"> add error handling for:</w:t>
+      </w:r>
+      <w:r>
+        <w:t xml:space="preserve"> (to fail gracefully)</w:t>
+      </w:r>
+    </w:p>
+    <w:p>
+      <w:pPr>
+        <w:pStyle w:val="ListParagraph"/>
+        <w:numPr>
+          <w:ilvl w:val="2"/>
+          <w:numId w:val="1"/>
+        </w:numPr>
+      </w:pPr>
+      <w:r>
+        <w:t>If Gemini API is down.</w:t>
+      </w:r>
+    </w:p>
+    <w:p>
+      <w:pPr>
+        <w:pStyle w:val="ListParagraph"/>
+        <w:numPr>
+          <w:ilvl w:val="2"/>
+          <w:numId w:val="1"/>
+        </w:numPr>
+      </w:pPr>
+      <w:r>
+        <w:t>If browser automation fails.</w:t>
+      </w:r>
+      <w:r>
+        <w:t xml:space="preserve"> (Tested)</w:t>
+      </w:r>
+    </w:p>
+    <w:p>
+      <w:pPr>
+        <w:pStyle w:val="ListParagraph"/>
+        <w:numPr>
+          <w:ilvl w:val="2"/>
+          <w:numId w:val="1"/>
+        </w:numPr>
+      </w:pPr>
+      <w:r>
+        <w:t xml:space="preserve">If Calendly booking </w:t>
+      </w:r>
+      <w:proofErr w:type="spellStart"/>
+      <w:r>
+        <w:t>url</w:t>
+      </w:r>
+      <w:proofErr w:type="spellEnd"/>
+      <w:r>
+        <w:t xml:space="preserve"> is down.</w:t>
+      </w:r>
+    </w:p>
+    <w:p>
+      <w:pPr>
+        <w:pStyle w:val="ListParagraph"/>
+        <w:numPr>
+          <w:ilvl w:val="2"/>
+          <w:numId w:val="1"/>
+        </w:numPr>
+      </w:pPr>
+      <w:r>
+        <w:t>If data passed to booking function is invalid.</w:t>
+      </w:r>
+    </w:p>
+    <w:p>
+      <w:pPr>
+        <w:pStyle w:val="ListParagraph"/>
+        <w:numPr>
+          <w:ilvl w:val="2"/>
+          <w:numId w:val="1"/>
+        </w:numPr>
+      </w:pPr>
+      <w:r>
         <w:t>If booking day has no slots.</w:t>
+      </w:r>
+    </w:p>
+    <w:p>
+      <w:pPr>
+        <w:pStyle w:val="ListParagraph"/>
+        <w:numPr>
+          <w:ilvl w:val="2"/>
+          <w:numId w:val="1"/>
+        </w:numPr>
+      </w:pPr>
+      <w:r>
+        <w:t>If booking time is not available, but other time slots are available on that day.</w:t>
+      </w:r>
+      <w:r>
+        <w:t xml:space="preserve"> (Tested)</w:t>
+      </w:r>
+    </w:p>
+    <w:p>
+      <w:pPr>
+        <w:pStyle w:val="ListParagraph"/>
+        <w:numPr>
+          <w:ilvl w:val="2"/>
+          <w:numId w:val="1"/>
+        </w:numPr>
+      </w:pPr>
+      <w:r>
+        <w:t xml:space="preserve">If </w:t>
+      </w:r>
+      <w:proofErr w:type="spellStart"/>
+      <w:r>
+        <w:t>calendly</w:t>
+      </w:r>
+      <w:proofErr w:type="spellEnd"/>
+      <w:r>
+        <w:t xml:space="preserve">  </w:t>
+      </w:r>
+      <w:proofErr w:type="spellStart"/>
+      <w:r>
+        <w:t>url</w:t>
+      </w:r>
+      <w:proofErr w:type="spellEnd"/>
+      <w:r>
+        <w:t xml:space="preserve"> redirects to another </w:t>
+      </w:r>
+      <w:proofErr w:type="spellStart"/>
+      <w:r>
+        <w:t>url</w:t>
+      </w:r>
+      <w:proofErr w:type="spellEnd"/>
+      <w:r>
+        <w:t>.</w:t>
+      </w:r>
+    </w:p>
+    <w:p>
+      <w:pPr>
+        <w:pStyle w:val="ListParagraph"/>
+        <w:numPr>
+          <w:ilvl w:val="2"/>
+          <w:numId w:val="1"/>
+        </w:numPr>
+      </w:pPr>
+      <w:r>
+        <w:t xml:space="preserve">Should the AI assistant consider </w:t>
+      </w:r>
+      <w:proofErr w:type="spellStart"/>
+      <w:r>
+        <w:t>timezones</w:t>
+      </w:r>
+      <w:proofErr w:type="spellEnd"/>
+      <w:r>
+        <w:t>?</w:t>
+      </w:r>
+    </w:p>
+    <w:p>
+      <w:pPr>
+        <w:pStyle w:val="ListParagraph"/>
+        <w:numPr>
+          <w:ilvl w:val="2"/>
+          <w:numId w:val="1"/>
+        </w:numPr>
+      </w:pPr>
+      <w:r>
+        <w:t>The user should not be able to reset the AI context</w:t>
+      </w:r>
+      <w:r>
+        <w:t>(send new system instructions)</w:t>
+      </w:r>
+      <w:r>
+        <w:t xml:space="preserve"> or get the AI to do tasks not relevant to booking a meeting. </w:t>
+      </w:r>
+      <w:proofErr w:type="spellStart"/>
+      <w:r>
+        <w:t>i.e</w:t>
+      </w:r>
+      <w:proofErr w:type="spellEnd"/>
+      <w:r>
+        <w:t xml:space="preserve"> </w:t>
+      </w:r>
+      <w:r>
+        <w:t>T</w:t>
+      </w:r>
+      <w:r>
+        <w:t>he AI should not act like a cat if the user tells it to.</w:t>
       </w:r>
     </w:p>
     <w:p>
@@ -1290,7 +1480,13 @@
         </w:numPr>
       </w:pPr>
       <w:r>
-        <w:t>If booking time is not available, but other time slots are available on that day.</w:t>
+        <w:t xml:space="preserve">In booking.py, throw a custom </w:t>
+      </w:r>
+      <w:r>
+        <w:t xml:space="preserve">informative </w:t>
+      </w:r>
+      <w:r>
+        <w:t>error message for various failure scenarios.</w:t>
       </w:r>
     </w:p>
     <w:p>
@@ -1302,33 +1498,25 @@
         </w:numPr>
       </w:pPr>
       <w:r>
-        <w:t xml:space="preserve">If </w:t>
-      </w:r>
-      <w:proofErr w:type="spellStart"/>
-      <w:proofErr w:type="gramStart"/>
-      <w:r>
-        <w:t>calendly</w:t>
-      </w:r>
-      <w:proofErr w:type="spellEnd"/>
-      <w:r>
-        <w:t xml:space="preserve">  </w:t>
-      </w:r>
-      <w:proofErr w:type="spellStart"/>
-      <w:r>
-        <w:t>url</w:t>
-      </w:r>
-      <w:proofErr w:type="spellEnd"/>
-      <w:proofErr w:type="gramEnd"/>
-      <w:r>
-        <w:t xml:space="preserve"> redirects to another </w:t>
-      </w:r>
-      <w:proofErr w:type="spellStart"/>
-      <w:r>
-        <w:t>url</w:t>
-      </w:r>
-      <w:proofErr w:type="spellEnd"/>
-      <w:r>
-        <w:t>.</w:t>
+        <w:t xml:space="preserve">Write </w:t>
+      </w:r>
+      <w:r>
+        <w:t xml:space="preserve">automated </w:t>
+      </w:r>
+      <w:r>
+        <w:t>tests.</w:t>
+      </w:r>
+    </w:p>
+    <w:p>
+      <w:pPr>
+        <w:pStyle w:val="ListParagraph"/>
+        <w:numPr>
+          <w:ilvl w:val="0"/>
+          <w:numId w:val="1"/>
+        </w:numPr>
+      </w:pPr>
+      <w:r>
+        <w:t>Investigate and make browser automation more robust. Right now, it does not work consistently even given the same inputs.</w:t>
       </w:r>
     </w:p>
     <w:p>
@@ -1340,15 +1528,7 @@
         </w:numPr>
       </w:pPr>
       <w:r>
-        <w:t xml:space="preserve">Should the AI assistant consider </w:t>
-      </w:r>
-      <w:proofErr w:type="spellStart"/>
-      <w:r>
-        <w:t>timezones</w:t>
-      </w:r>
-      <w:proofErr w:type="spellEnd"/>
-      <w:r>
-        <w:t>?</w:t>
+        <w:t>Additionally, have the AI agent try calling browser automation multiple times in case its an automation issue rather than an input data issue before responding with a failure to a user.</w:t>
       </w:r>
     </w:p>
     <w:p>
@@ -1360,101 +1540,7 @@
         </w:numPr>
       </w:pPr>
       <w:r>
-        <w:t xml:space="preserve">The user should not be able to reset the AI </w:t>
-      </w:r>
-      <w:proofErr w:type="gramStart"/>
-      <w:r>
-        <w:t>context</w:t>
-      </w:r>
-      <w:r>
-        <w:t>(</w:t>
-      </w:r>
-      <w:proofErr w:type="gramEnd"/>
-      <w:r>
-        <w:t>send new system instructions)</w:t>
-      </w:r>
-      <w:r>
-        <w:t xml:space="preserve"> or get the AI to do tasks not relevant to booking a meeting. </w:t>
-      </w:r>
-      <w:proofErr w:type="spellStart"/>
-      <w:r>
-        <w:t>i.e</w:t>
-      </w:r>
-      <w:proofErr w:type="spellEnd"/>
-      <w:r>
-        <w:t xml:space="preserve"> </w:t>
-      </w:r>
-      <w:r>
-        <w:t>T</w:t>
-      </w:r>
-      <w:r>
-        <w:t>he AI should not act like a cat if the user tells it to.</w:t>
-      </w:r>
-    </w:p>
-    <w:p>
-      <w:pPr>
-        <w:pStyle w:val="ListParagraph"/>
-        <w:numPr>
-          <w:ilvl w:val="0"/>
-          <w:numId w:val="1"/>
-        </w:numPr>
-      </w:pPr>
-      <w:r>
-        <w:t>Write a better return message for the root REST endpoint.</w:t>
-      </w:r>
-    </w:p>
-    <w:p>
-      <w:pPr>
-        <w:pStyle w:val="ListParagraph"/>
-        <w:numPr>
-          <w:ilvl w:val="0"/>
-          <w:numId w:val="1"/>
-        </w:numPr>
-      </w:pPr>
-      <w:r>
-        <w:t xml:space="preserve">Use a logger. </w:t>
-      </w:r>
-    </w:p>
-    <w:p>
-      <w:pPr>
-        <w:pStyle w:val="ListParagraph"/>
-        <w:numPr>
-          <w:ilvl w:val="0"/>
-          <w:numId w:val="1"/>
-        </w:numPr>
-      </w:pPr>
-      <w:r>
-        <w:t xml:space="preserve">In booking.py, throw a custom </w:t>
-      </w:r>
-      <w:r>
-        <w:t xml:space="preserve">informative </w:t>
-      </w:r>
-      <w:r>
-        <w:t>error message for various failure scenarios.</w:t>
-      </w:r>
-    </w:p>
-    <w:p>
-      <w:pPr>
-        <w:pStyle w:val="ListParagraph"/>
-        <w:numPr>
-          <w:ilvl w:val="0"/>
-          <w:numId w:val="1"/>
-        </w:numPr>
-      </w:pPr>
-      <w:r>
         <w:t>Update browser automation to have smaller timeouts.</w:t>
-      </w:r>
-    </w:p>
-    <w:p>
-      <w:pPr>
-        <w:pStyle w:val="ListParagraph"/>
-        <w:numPr>
-          <w:ilvl w:val="0"/>
-          <w:numId w:val="1"/>
-        </w:numPr>
-      </w:pPr>
-      <w:r>
-        <w:t>Investigate and make browser automation more robust. Right now, it does not work consistently even given the same inputs.</w:t>
       </w:r>
     </w:p>
     <w:p>
@@ -1466,15 +1552,24 @@
         </w:numPr>
       </w:pPr>
       <w:r>
-        <w:t xml:space="preserve">Additionally, have the AI agent try calling browser automation multiple times in case </w:t>
-      </w:r>
-      <w:proofErr w:type="gramStart"/>
-      <w:r>
-        <w:t>its</w:t>
-      </w:r>
-      <w:proofErr w:type="gramEnd"/>
-      <w:r>
-        <w:t xml:space="preserve"> an automation issue rather than an input data issue before responding with a failure to a user.</w:t>
+        <w:lastRenderedPageBreak/>
+        <w:t xml:space="preserve">Investigate </w:t>
+      </w:r>
+      <w:proofErr w:type="spellStart"/>
+      <w:r>
+        <w:t>StageHand</w:t>
+      </w:r>
+      <w:proofErr w:type="spellEnd"/>
+      <w:r>
+        <w:t xml:space="preserve"> and see if it can make browser automation simpler than directly with Playwright. This may help abstract the booking logic rather than having separate booking functions for Google Maps, </w:t>
+      </w:r>
+      <w:proofErr w:type="spellStart"/>
+      <w:r>
+        <w:t>Housecall</w:t>
+      </w:r>
+      <w:proofErr w:type="spellEnd"/>
+      <w:r>
+        <w:t xml:space="preserve"> Pro, OpenTable, and Calendly.</w:t>
       </w:r>
     </w:p>
     <w:p>
@@ -1487,43 +1582,6 @@
       </w:pPr>
       <w:r>
         <w:t>Rather than returning messages from the booking function directly to the user, return them to the AI, and send the final AI response back to the user.</w:t>
-      </w:r>
-    </w:p>
-    <w:p>
-      <w:pPr>
-        <w:pStyle w:val="ListParagraph"/>
-        <w:numPr>
-          <w:ilvl w:val="0"/>
-          <w:numId w:val="1"/>
-        </w:numPr>
-      </w:pPr>
-      <w:r>
-        <w:t xml:space="preserve">Investigate </w:t>
-      </w:r>
-      <w:proofErr w:type="spellStart"/>
-      <w:r>
-        <w:t>StageHand</w:t>
-      </w:r>
-      <w:proofErr w:type="spellEnd"/>
-      <w:r>
-        <w:t xml:space="preserve"> and see if it can make browser automation simpler tha</w:t>
-      </w:r>
-      <w:r>
-        <w:t>n</w:t>
-      </w:r>
-      <w:r>
-        <w:t xml:space="preserve"> directly with Playwright.</w:t>
-      </w:r>
-      <w:r>
-        <w:t xml:space="preserve"> This may help abstract the booking logic rather than having separate booking functions for Google Maps, </w:t>
-      </w:r>
-      <w:proofErr w:type="spellStart"/>
-      <w:r>
-        <w:t>Housecall</w:t>
-      </w:r>
-      <w:proofErr w:type="spellEnd"/>
-      <w:r>
-        <w:t xml:space="preserve"> Pro, OpenTable, and Calendly.</w:t>
       </w:r>
     </w:p>
     <w:sectPr>
@@ -1560,7 +1618,7 @@
         <w:ind w:left="1440" w:hanging="360"/>
       </w:pPr>
     </w:lvl>
-    <w:lvl w:ilvl="2" w:tplc="0409001B" w:tentative="1">
+    <w:lvl w:ilvl="2" w:tplc="0409001B">
       <w:start w:val="1"/>
       <w:numFmt w:val="lowerRoman"/>
       <w:lvlText w:val="%3."/>

</xml_diff>

<commit_message>
Added pdf of project report. Added comments in the code.
</commit_message>
<xml_diff>
--- a/ProjectReport.docx
+++ b/ProjectReport.docx
@@ -124,15 +124,7 @@
         </w:numPr>
       </w:pPr>
       <w:r>
-        <w:t xml:space="preserve">How Google Maps reservations, and </w:t>
-      </w:r>
-      <w:proofErr w:type="spellStart"/>
-      <w:r>
-        <w:t>Housecall</w:t>
-      </w:r>
-      <w:proofErr w:type="spellEnd"/>
-      <w:r>
-        <w:t xml:space="preserve"> Pro works.</w:t>
+        <w:t>How Google Maps reservations, and Housecall Pro works.</w:t>
       </w:r>
     </w:p>
     <w:p>
@@ -144,15 +136,7 @@
         </w:numPr>
       </w:pPr>
       <w:r>
-        <w:t xml:space="preserve">About other browser automation tools like Puppeteer, Stagehand, </w:t>
-      </w:r>
-      <w:proofErr w:type="spellStart"/>
-      <w:r>
-        <w:t>Browserbase</w:t>
-      </w:r>
-      <w:proofErr w:type="spellEnd"/>
-      <w:r>
-        <w:t>, etc.</w:t>
+        <w:t>About other browser automation tools like Puppeteer, Stagehand, Browserbase, etc.</w:t>
       </w:r>
     </w:p>
     <w:p>
@@ -201,15 +185,7 @@
         </w:numPr>
       </w:pPr>
       <w:r>
-        <w:t xml:space="preserve">Building APIs with </w:t>
-      </w:r>
-      <w:proofErr w:type="spellStart"/>
-      <w:r>
-        <w:t>FastAPI</w:t>
-      </w:r>
-      <w:proofErr w:type="spellEnd"/>
-      <w:r>
-        <w:t xml:space="preserve"> and Python.</w:t>
+        <w:t>Building APIs with FastAPI and Python.</w:t>
       </w:r>
     </w:p>
     <w:p/>
@@ -363,11 +339,9 @@
           <w:numId w:val="8"/>
         </w:numPr>
       </w:pPr>
-      <w:proofErr w:type="spellStart"/>
       <w:r>
         <w:t>FastAPI</w:t>
       </w:r>
-      <w:proofErr w:type="spellEnd"/>
     </w:p>
     <w:p>
       <w:pPr>
@@ -402,13 +376,8 @@
         </w:numPr>
       </w:pPr>
       <w:r>
-        <w:t>Node/</w:t>
-      </w:r>
-      <w:proofErr w:type="spellStart"/>
-      <w:r>
-        <w:t>npm</w:t>
-      </w:r>
-      <w:proofErr w:type="spellEnd"/>
+        <w:t>Node/npm</w:t>
+      </w:r>
     </w:p>
     <w:p>
       <w:pPr>
@@ -429,15 +398,7 @@
       </w:pPr>
       <w:r>
         <w:lastRenderedPageBreak/>
-        <w:t>Why use React/Python/</w:t>
-      </w:r>
-      <w:proofErr w:type="spellStart"/>
-      <w:r>
-        <w:t>FastAPI</w:t>
-      </w:r>
-      <w:proofErr w:type="spellEnd"/>
-      <w:r>
-        <w:t>/TypeScript?</w:t>
+        <w:t>Why use React/Python/FastAPI/TypeScript?</w:t>
       </w:r>
     </w:p>
     <w:p>
@@ -460,13 +421,8 @@
           <w:numId w:val="8"/>
         </w:numPr>
       </w:pPr>
-      <w:proofErr w:type="spellStart"/>
-      <w:r>
-        <w:t>Frontdesk</w:t>
-      </w:r>
-      <w:proofErr w:type="spellEnd"/>
-      <w:r>
-        <w:t xml:space="preserve"> uses these technologies. </w:t>
+      <w:r>
+        <w:t xml:space="preserve">Frontdesk uses these technologies. </w:t>
       </w:r>
     </w:p>
     <w:p>
@@ -539,13 +495,8 @@
           <w:numId w:val="8"/>
         </w:numPr>
       </w:pPr>
-      <w:proofErr w:type="spellStart"/>
-      <w:r>
-        <w:t>Frontdesk</w:t>
-      </w:r>
-      <w:proofErr w:type="spellEnd"/>
-      <w:r>
-        <w:t xml:space="preserve"> uses Stagehand. Since Stagehand uses Playwright, I decided to use </w:t>
+      <w:r>
+        <w:t xml:space="preserve">Frontdesk uses Stagehand. Since Stagehand uses Playwright, I decided to use </w:t>
       </w:r>
       <w:r>
         <w:t>Playwright</w:t>
@@ -614,14 +565,12 @@
         <w:t xml:space="preserve">It’s recommended by </w:t>
       </w:r>
       <w:hyperlink r:id="rId6" w:history="1">
-        <w:proofErr w:type="spellStart"/>
         <w:r>
           <w:rPr>
             <w:rStyle w:val="Hyperlink"/>
           </w:rPr>
           <w:t>Browserbase</w:t>
         </w:r>
-        <w:proofErr w:type="spellEnd"/>
       </w:hyperlink>
       <w:r>
         <w:t>.</w:t>
@@ -669,28 +618,12 @@
     </w:p>
     <w:p>
       <w:r>
-        <w:t xml:space="preserve">All frontend logic is within </w:t>
-      </w:r>
-      <w:proofErr w:type="spellStart"/>
-      <w:r>
-        <w:t>App.tsx</w:t>
-      </w:r>
-      <w:proofErr w:type="spellEnd"/>
-      <w:r>
-        <w:t>.</w:t>
-      </w:r>
-    </w:p>
-    <w:p>
-      <w:r>
-        <w:t xml:space="preserve">A .env file in the backend folder is used to save the Calendly booking </w:t>
-      </w:r>
-      <w:proofErr w:type="spellStart"/>
-      <w:r>
-        <w:t>url</w:t>
-      </w:r>
-      <w:proofErr w:type="spellEnd"/>
-      <w:r>
-        <w:t xml:space="preserve"> and the Gemini API key.</w:t>
+        <w:t>All frontend logic is within App.tsx.</w:t>
+      </w:r>
+    </w:p>
+    <w:p>
+      <w:r>
+        <w:t>A .env file in the backend folder is used to save the Calendly booking url and the Gemini API key.</w:t>
       </w:r>
     </w:p>
     <w:p>
@@ -768,13 +701,8 @@
       <w:r>
         <w:t xml:space="preserve"> </w:t>
       </w:r>
-      <w:proofErr w:type="spellStart"/>
-      <w:r>
-        <w:t>Housecall</w:t>
-      </w:r>
-      <w:proofErr w:type="spellEnd"/>
-      <w:r>
-        <w:t xml:space="preserve"> Pro Integration</w:t>
+      <w:r>
+        <w:t>Housecall Pro Integration</w:t>
       </w:r>
     </w:p>
     <w:p>
@@ -798,15 +726,7 @@
         </w:numPr>
       </w:pPr>
       <w:r>
-        <w:t xml:space="preserve">The backend </w:t>
-      </w:r>
-      <w:proofErr w:type="spellStart"/>
-      <w:r>
-        <w:t>FastAPI</w:t>
-      </w:r>
-      <w:proofErr w:type="spellEnd"/>
-      <w:r>
-        <w:t xml:space="preserve"> server with endpoints does not have to change.</w:t>
+        <w:t>The backend FastAPI server with endpoints does not have to change.</w:t>
       </w:r>
     </w:p>
     <w:p>
@@ -818,15 +738,7 @@
         </w:numPr>
       </w:pPr>
       <w:r>
-        <w:t xml:space="preserve">Update model.py to define a function declaration for the </w:t>
-      </w:r>
-      <w:proofErr w:type="spellStart"/>
-      <w:r>
-        <w:t>Housecall</w:t>
-      </w:r>
-      <w:proofErr w:type="spellEnd"/>
-      <w:r>
-        <w:t xml:space="preserve"> Pro booking function.</w:t>
+        <w:t>Update model.py to define a function declaration for the Housecall Pro booking function.</w:t>
       </w:r>
     </w:p>
     <w:p>
@@ -853,15 +765,139 @@
         </w:numPr>
       </w:pPr>
       <w:r>
+        <w:t>Update model system instructions to include the ability to book on Housecall Pro and what information the AI must collect to book.</w:t>
+      </w:r>
+    </w:p>
+    <w:p>
+      <w:pPr>
+        <w:pStyle w:val="ListParagraph"/>
+        <w:numPr>
+          <w:ilvl w:val="0"/>
+          <w:numId w:val="7"/>
+        </w:numPr>
+      </w:pPr>
+      <w:r>
+        <w:t>Create a function in booking.py to do the Housecall Pro booking.</w:t>
+      </w:r>
+    </w:p>
+    <w:p>
+      <w:pPr>
+        <w:pStyle w:val="ListParagraph"/>
+        <w:numPr>
+          <w:ilvl w:val="0"/>
+          <w:numId w:val="7"/>
+        </w:numPr>
+      </w:pPr>
+      <w:r>
+        <w:t>Update get_ai_response in model.py to call the Housecall Pro booking function when the AI requests it.</w:t>
+      </w:r>
+    </w:p>
+    <w:p>
+      <w:pPr>
+        <w:pStyle w:val="Heading3"/>
+      </w:pPr>
+      <w:r>
+        <w:t xml:space="preserve">How I </w:t>
+      </w:r>
+      <w:r>
+        <w:t xml:space="preserve">would </w:t>
+      </w:r>
+      <w:r>
+        <w:t>handle Bonus 2:</w:t>
+      </w:r>
+      <w:r>
+        <w:t xml:space="preserve"> </w:t>
+      </w:r>
+      <w:r>
+        <w:t>OpenTable Integration</w:t>
+      </w:r>
+    </w:p>
+    <w:p/>
+    <w:p>
+      <w:pPr>
+        <w:pStyle w:val="ListParagraph"/>
+        <w:numPr>
+          <w:ilvl w:val="0"/>
+          <w:numId w:val="7"/>
+        </w:numPr>
+      </w:pPr>
+      <w:r>
+        <w:t>The frontend UI does not have to change.</w:t>
+      </w:r>
+    </w:p>
+    <w:p>
+      <w:pPr>
+        <w:pStyle w:val="ListParagraph"/>
+        <w:numPr>
+          <w:ilvl w:val="0"/>
+          <w:numId w:val="7"/>
+        </w:numPr>
+      </w:pPr>
+      <w:r>
+        <w:t>The backend FastAPI server with endpoints does not have to change.</w:t>
+      </w:r>
+    </w:p>
+    <w:p>
+      <w:pPr>
+        <w:pStyle w:val="ListParagraph"/>
+        <w:numPr>
+          <w:ilvl w:val="0"/>
+          <w:numId w:val="7"/>
+        </w:numPr>
+      </w:pPr>
+      <w:r>
+        <w:t>Update model.py to define a function declaration for the OpenTable booking function</w:t>
+      </w:r>
+      <w:r>
+        <w:t xml:space="preserve"> and a separat</w:t>
+      </w:r>
+      <w:r>
+        <w:t>e</w:t>
+      </w:r>
+      <w:r>
+        <w:t xml:space="preserve"> function declaration for the Google Maps booking function.</w:t>
+      </w:r>
+    </w:p>
+    <w:p>
+      <w:pPr>
+        <w:pStyle w:val="ListParagraph"/>
+        <w:numPr>
+          <w:ilvl w:val="0"/>
+          <w:numId w:val="7"/>
+        </w:numPr>
+      </w:pPr>
+      <w:r>
+        <w:t>Add th</w:t>
+      </w:r>
+      <w:r>
+        <w:t>ese</w:t>
+      </w:r>
+      <w:r>
+        <w:t xml:space="preserve"> function</w:t>
+      </w:r>
+      <w:r>
+        <w:t>s</w:t>
+      </w:r>
+      <w:r>
+        <w:t xml:space="preserve"> to the model configuration.</w:t>
+      </w:r>
+    </w:p>
+    <w:p>
+      <w:pPr>
+        <w:pStyle w:val="ListParagraph"/>
+        <w:numPr>
+          <w:ilvl w:val="0"/>
+          <w:numId w:val="7"/>
+        </w:numPr>
+      </w:pPr>
+      <w:r>
         <w:t xml:space="preserve">Update model system instructions to include the ability to book on </w:t>
       </w:r>
-      <w:proofErr w:type="spellStart"/>
-      <w:r>
-        <w:t>Housecall</w:t>
-      </w:r>
-      <w:proofErr w:type="spellEnd"/>
-      <w:r>
-        <w:t xml:space="preserve"> Pro and what information the AI must collect to book.</w:t>
+      <w:r>
+        <w:t>OpenTable/Google Maps</w:t>
+      </w:r>
+      <w:r>
+        <w:t xml:space="preserve"> and what information the AI must collect to book.</w:t>
       </w:r>
     </w:p>
     <w:p>
@@ -873,15 +909,19 @@
         </w:numPr>
       </w:pPr>
       <w:r>
-        <w:t xml:space="preserve">Create a function in booking.py to do the </w:t>
-      </w:r>
-      <w:proofErr w:type="spellStart"/>
-      <w:r>
-        <w:t>Housecall</w:t>
-      </w:r>
-      <w:proofErr w:type="spellEnd"/>
-      <w:r>
-        <w:t xml:space="preserve"> Pro booking.</w:t>
+        <w:t>Create function</w:t>
+      </w:r>
+      <w:r>
+        <w:t>s</w:t>
+      </w:r>
+      <w:r>
+        <w:t xml:space="preserve"> in booking.py to do the booking</w:t>
+      </w:r>
+      <w:r>
+        <w:t>s</w:t>
+      </w:r>
+      <w:r>
+        <w:t>.</w:t>
       </w:r>
     </w:p>
     <w:p>
@@ -893,183 +933,7 @@
         </w:numPr>
       </w:pPr>
       <w:r>
-        <w:t xml:space="preserve">Update </w:t>
-      </w:r>
-      <w:proofErr w:type="spellStart"/>
-      <w:r>
-        <w:t>get_ai_response</w:t>
-      </w:r>
-      <w:proofErr w:type="spellEnd"/>
-      <w:r>
-        <w:t xml:space="preserve"> in model.py to call the </w:t>
-      </w:r>
-      <w:proofErr w:type="spellStart"/>
-      <w:r>
-        <w:t>Housecall</w:t>
-      </w:r>
-      <w:proofErr w:type="spellEnd"/>
-      <w:r>
-        <w:t xml:space="preserve"> Pro booking function when the AI requests it.</w:t>
-      </w:r>
-    </w:p>
-    <w:p>
-      <w:pPr>
-        <w:pStyle w:val="Heading3"/>
-      </w:pPr>
-      <w:r>
-        <w:t xml:space="preserve">How I </w:t>
-      </w:r>
-      <w:r>
-        <w:t xml:space="preserve">would </w:t>
-      </w:r>
-      <w:r>
-        <w:t>handle Bonus 2:</w:t>
-      </w:r>
-      <w:r>
-        <w:t xml:space="preserve"> </w:t>
-      </w:r>
-      <w:r>
-        <w:t>OpenTable Integration</w:t>
-      </w:r>
-    </w:p>
-    <w:p/>
-    <w:p>
-      <w:pPr>
-        <w:pStyle w:val="ListParagraph"/>
-        <w:numPr>
-          <w:ilvl w:val="0"/>
-          <w:numId w:val="7"/>
-        </w:numPr>
-      </w:pPr>
-      <w:r>
-        <w:t>The frontend UI does not have to change.</w:t>
-      </w:r>
-    </w:p>
-    <w:p>
-      <w:pPr>
-        <w:pStyle w:val="ListParagraph"/>
-        <w:numPr>
-          <w:ilvl w:val="0"/>
-          <w:numId w:val="7"/>
-        </w:numPr>
-      </w:pPr>
-      <w:r>
-        <w:t xml:space="preserve">The backend </w:t>
-      </w:r>
-      <w:proofErr w:type="spellStart"/>
-      <w:r>
-        <w:t>FastAPI</w:t>
-      </w:r>
-      <w:proofErr w:type="spellEnd"/>
-      <w:r>
-        <w:t xml:space="preserve"> server with endpoints does not have to change.</w:t>
-      </w:r>
-    </w:p>
-    <w:p>
-      <w:pPr>
-        <w:pStyle w:val="ListParagraph"/>
-        <w:numPr>
-          <w:ilvl w:val="0"/>
-          <w:numId w:val="7"/>
-        </w:numPr>
-      </w:pPr>
-      <w:r>
-        <w:t>Update model.py to define a function declaration for the OpenTable booking function</w:t>
-      </w:r>
-      <w:r>
-        <w:t xml:space="preserve"> and a separat</w:t>
-      </w:r>
-      <w:r>
-        <w:t>e</w:t>
-      </w:r>
-      <w:r>
-        <w:t xml:space="preserve"> function declaration for the Google Maps booking function.</w:t>
-      </w:r>
-    </w:p>
-    <w:p>
-      <w:pPr>
-        <w:pStyle w:val="ListParagraph"/>
-        <w:numPr>
-          <w:ilvl w:val="0"/>
-          <w:numId w:val="7"/>
-        </w:numPr>
-      </w:pPr>
-      <w:r>
-        <w:t>Add th</w:t>
-      </w:r>
-      <w:r>
-        <w:t>ese</w:t>
-      </w:r>
-      <w:r>
-        <w:t xml:space="preserve"> function</w:t>
-      </w:r>
-      <w:r>
-        <w:t>s</w:t>
-      </w:r>
-      <w:r>
-        <w:t xml:space="preserve"> to the model configuration.</w:t>
-      </w:r>
-    </w:p>
-    <w:p>
-      <w:pPr>
-        <w:pStyle w:val="ListParagraph"/>
-        <w:numPr>
-          <w:ilvl w:val="0"/>
-          <w:numId w:val="7"/>
-        </w:numPr>
-      </w:pPr>
-      <w:r>
-        <w:t xml:space="preserve">Update model system instructions to include the ability to book on </w:t>
-      </w:r>
-      <w:r>
-        <w:t>OpenTable/Google Maps</w:t>
-      </w:r>
-      <w:r>
-        <w:t xml:space="preserve"> and what information the AI must collect to book.</w:t>
-      </w:r>
-    </w:p>
-    <w:p>
-      <w:pPr>
-        <w:pStyle w:val="ListParagraph"/>
-        <w:numPr>
-          <w:ilvl w:val="0"/>
-          <w:numId w:val="7"/>
-        </w:numPr>
-      </w:pPr>
-      <w:r>
-        <w:t>Create function</w:t>
-      </w:r>
-      <w:r>
-        <w:t>s</w:t>
-      </w:r>
-      <w:r>
-        <w:t xml:space="preserve"> in booking.py to do the booking</w:t>
-      </w:r>
-      <w:r>
-        <w:t>s</w:t>
-      </w:r>
-      <w:r>
-        <w:t>.</w:t>
-      </w:r>
-    </w:p>
-    <w:p>
-      <w:pPr>
-        <w:pStyle w:val="ListParagraph"/>
-        <w:numPr>
-          <w:ilvl w:val="0"/>
-          <w:numId w:val="7"/>
-        </w:numPr>
-      </w:pPr>
-      <w:r>
-        <w:t xml:space="preserve">Update </w:t>
-      </w:r>
-      <w:proofErr w:type="spellStart"/>
-      <w:r>
-        <w:t>get_ai_response</w:t>
-      </w:r>
-      <w:proofErr w:type="spellEnd"/>
-      <w:r>
-        <w:t xml:space="preserve"> in model.py to call the booking function</w:t>
+        <w:t>Update get_ai_response in model.py to call the booking function</w:t>
       </w:r>
       <w:r>
         <w:t>s</w:t>
@@ -1096,15 +960,7 @@
         </w:r>
       </w:hyperlink>
       <w:r>
-        <w:t xml:space="preserve"> - As an alternative to browser automation, </w:t>
-      </w:r>
-      <w:proofErr w:type="spellStart"/>
-      <w:r>
-        <w:t>opentable</w:t>
-      </w:r>
-      <w:proofErr w:type="spellEnd"/>
-      <w:r>
-        <w:t xml:space="preserve"> has a booking API.</w:t>
+        <w:t xml:space="preserve"> - As an alternative to browser automation, opentable has a booking API.</w:t>
       </w:r>
     </w:p>
     <w:p>
@@ -1138,25 +994,15 @@
         </w:numPr>
       </w:pPr>
       <w:hyperlink r:id="rId9" w:history="1">
-        <w:proofErr w:type="spellStart"/>
         <w:r>
           <w:rPr>
             <w:rStyle w:val="Hyperlink"/>
           </w:rPr>
           <w:t>UnicodeEncodeError</w:t>
         </w:r>
-        <w:proofErr w:type="spellEnd"/>
       </w:hyperlink>
       <w:r>
-        <w:t xml:space="preserve"> when starting the </w:t>
-      </w:r>
-      <w:proofErr w:type="spellStart"/>
-      <w:r>
-        <w:t>FastAPI</w:t>
-      </w:r>
-      <w:proofErr w:type="spellEnd"/>
-      <w:r>
-        <w:t xml:space="preserve"> backend server.</w:t>
+        <w:t xml:space="preserve"> when starting the FastAPI backend server.</w:t>
       </w:r>
     </w:p>
     <w:p>
@@ -1182,6 +1028,33 @@
           <w:numId w:val="7"/>
         </w:numPr>
       </w:pPr>
+      <w:r>
+        <w:t>How to fetch API data and populate the frontend before displaying it.</w:t>
+      </w:r>
+    </w:p>
+    <w:p>
+      <w:pPr>
+        <w:pStyle w:val="ListParagraph"/>
+        <w:numPr>
+          <w:ilvl w:val="0"/>
+          <w:numId w:val="7"/>
+        </w:numPr>
+      </w:pPr>
+      <w:r>
+        <w:t>How to use an API key without hardcoding it or adding it to Git.</w:t>
+      </w:r>
+    </w:p>
+    <w:p>
+      <w:pPr>
+        <w:pStyle w:val="ListParagraph"/>
+        <w:numPr>
+          <w:ilvl w:val="0"/>
+          <w:numId w:val="7"/>
+        </w:numPr>
+      </w:pPr>
+      <w:r>
+        <w:t xml:space="preserve">Selecting elements uniquely and error handling with Playwright. </w:t>
+      </w:r>
     </w:p>
     <w:p/>
     <w:p>
@@ -1333,15 +1206,7 @@
         </w:numPr>
       </w:pPr>
       <w:r>
-        <w:t xml:space="preserve">If Calendly booking </w:t>
-      </w:r>
-      <w:proofErr w:type="spellStart"/>
-      <w:r>
-        <w:t>url</w:t>
-      </w:r>
-      <w:proofErr w:type="spellEnd"/>
-      <w:r>
-        <w:t xml:space="preserve"> is down.</w:t>
+        <w:t>If Calendly booking url is down.</w:t>
       </w:r>
     </w:p>
     <w:p>
@@ -1392,31 +1257,7 @@
         </w:numPr>
       </w:pPr>
       <w:r>
-        <w:t xml:space="preserve">If </w:t>
-      </w:r>
-      <w:proofErr w:type="spellStart"/>
-      <w:r>
-        <w:t>calendly</w:t>
-      </w:r>
-      <w:proofErr w:type="spellEnd"/>
-      <w:r>
-        <w:t xml:space="preserve">  </w:t>
-      </w:r>
-      <w:proofErr w:type="spellStart"/>
-      <w:r>
-        <w:t>url</w:t>
-      </w:r>
-      <w:proofErr w:type="spellEnd"/>
-      <w:r>
-        <w:t xml:space="preserve"> redirects to another </w:t>
-      </w:r>
-      <w:proofErr w:type="spellStart"/>
-      <w:r>
-        <w:t>url</w:t>
-      </w:r>
-      <w:proofErr w:type="spellEnd"/>
-      <w:r>
-        <w:t>.</w:t>
+        <w:t>If calendly  url redirects to another url.</w:t>
       </w:r>
     </w:p>
     <w:p>
@@ -1428,15 +1269,7 @@
         </w:numPr>
       </w:pPr>
       <w:r>
-        <w:t xml:space="preserve">Should the AI assistant consider </w:t>
-      </w:r>
-      <w:proofErr w:type="spellStart"/>
-      <w:r>
-        <w:t>timezones</w:t>
-      </w:r>
-      <w:proofErr w:type="spellEnd"/>
-      <w:r>
-        <w:t>?</w:t>
+        <w:t>Should the AI assistant consider timezones?</w:t>
       </w:r>
     </w:p>
     <w:p>
@@ -1454,15 +1287,7 @@
         <w:t>(send new system instructions)</w:t>
       </w:r>
       <w:r>
-        <w:t xml:space="preserve"> or get the AI to do tasks not relevant to booking a meeting. </w:t>
-      </w:r>
-      <w:proofErr w:type="spellStart"/>
-      <w:r>
-        <w:t>i.e</w:t>
-      </w:r>
-      <w:proofErr w:type="spellEnd"/>
-      <w:r>
-        <w:t xml:space="preserve"> </w:t>
+        <w:t xml:space="preserve"> or get the AI to do tasks not relevant to booking a meeting. i.e </w:t>
       </w:r>
       <w:r>
         <w:t>T</w:t>
@@ -1528,6 +1353,7 @@
         </w:numPr>
       </w:pPr>
       <w:r>
+        <w:lastRenderedPageBreak/>
         <w:t>Additionally, have the AI agent try calling browser automation multiple times in case its an automation issue rather than an input data issue before responding with a failure to a user.</w:t>
       </w:r>
     </w:p>
@@ -1552,24 +1378,7 @@
         </w:numPr>
       </w:pPr>
       <w:r>
-        <w:lastRenderedPageBreak/>
-        <w:t xml:space="preserve">Investigate </w:t>
-      </w:r>
-      <w:proofErr w:type="spellStart"/>
-      <w:r>
-        <w:t>StageHand</w:t>
-      </w:r>
-      <w:proofErr w:type="spellEnd"/>
-      <w:r>
-        <w:t xml:space="preserve"> and see if it can make browser automation simpler than directly with Playwright. This may help abstract the booking logic rather than having separate booking functions for Google Maps, </w:t>
-      </w:r>
-      <w:proofErr w:type="spellStart"/>
-      <w:r>
-        <w:t>Housecall</w:t>
-      </w:r>
-      <w:proofErr w:type="spellEnd"/>
-      <w:r>
-        <w:t xml:space="preserve"> Pro, OpenTable, and Calendly.</w:t>
+        <w:t>Investigate StageHand and see if it can make browser automation simpler than directly with Playwright. This may help abstract the booking logic rather than having separate booking functions for Google Maps, Housecall Pro, OpenTable, and Calendly.</w:t>
       </w:r>
     </w:p>
     <w:p>

</xml_diff>

<commit_message>
Updated Project Report with more future work ideas.
</commit_message>
<xml_diff>
--- a/ProjectReport.docx
+++ b/ProjectReport.docx
@@ -1093,24 +1093,24 @@
       <w:pPr>
         <w:pStyle w:val="ListParagraph"/>
         <w:numPr>
-          <w:ilvl w:val="0"/>
-          <w:numId w:val="1"/>
-        </w:numPr>
-      </w:pPr>
-      <w:r>
-        <w:t>Clean up code and logs.</w:t>
-      </w:r>
-    </w:p>
-    <w:p>
-      <w:pPr>
-        <w:pStyle w:val="ListParagraph"/>
-        <w:numPr>
           <w:ilvl w:val="1"/>
           <w:numId w:val="1"/>
         </w:numPr>
       </w:pPr>
       <w:r>
-        <w:t>Rename files, variables, and functions to be more understandable.</w:t>
+        <w:t>Booking takes a noticeable amount of time. Have the backend send a message such as ‘Booking…’, while the booking is going on for a better user experience.</w:t>
+      </w:r>
+    </w:p>
+    <w:p>
+      <w:pPr>
+        <w:pStyle w:val="ListParagraph"/>
+        <w:numPr>
+          <w:ilvl w:val="0"/>
+          <w:numId w:val="1"/>
+        </w:numPr>
+      </w:pPr>
+      <w:r>
+        <w:t>Clean up code and logs.</w:t>
       </w:r>
     </w:p>
     <w:p>
@@ -1122,7 +1122,7 @@
         </w:numPr>
       </w:pPr>
       <w:r>
-        <w:t xml:space="preserve">Use a logger. </w:t>
+        <w:t>Rename files, variables, and functions to be more understandable.</w:t>
       </w:r>
     </w:p>
     <w:p>
@@ -1134,19 +1134,7 @@
         </w:numPr>
       </w:pPr>
       <w:r>
-        <w:t>Write a better return message for the root REST endpoint.</w:t>
-      </w:r>
-    </w:p>
-    <w:p>
-      <w:pPr>
-        <w:pStyle w:val="ListParagraph"/>
-        <w:numPr>
-          <w:ilvl w:val="0"/>
-          <w:numId w:val="1"/>
-        </w:numPr>
-      </w:pPr>
-      <w:r>
-        <w:t>Testing</w:t>
+        <w:t xml:space="preserve">Use a logger. </w:t>
       </w:r>
     </w:p>
     <w:p>
@@ -1158,6 +1146,30 @@
         </w:numPr>
       </w:pPr>
       <w:r>
+        <w:t>Write a better return message for the root REST endpoint.</w:t>
+      </w:r>
+    </w:p>
+    <w:p>
+      <w:pPr>
+        <w:pStyle w:val="ListParagraph"/>
+        <w:numPr>
+          <w:ilvl w:val="0"/>
+          <w:numId w:val="1"/>
+        </w:numPr>
+      </w:pPr>
+      <w:r>
+        <w:t>Testing</w:t>
+      </w:r>
+    </w:p>
+    <w:p>
+      <w:pPr>
+        <w:pStyle w:val="ListParagraph"/>
+        <w:numPr>
+          <w:ilvl w:val="1"/>
+          <w:numId w:val="1"/>
+        </w:numPr>
+      </w:pPr>
+      <w:r>
         <w:t xml:space="preserve">Test out all failure flows </w:t>
       </w:r>
       <w:r>
@@ -1300,6 +1312,18 @@
       <w:pPr>
         <w:pStyle w:val="ListParagraph"/>
         <w:numPr>
+          <w:ilvl w:val="2"/>
+          <w:numId w:val="1"/>
+        </w:numPr>
+      </w:pPr>
+      <w:r>
+        <w:t>Make sure the AI/user does not request a date in the past. Make sure the AI verifies the entire date(day/month/year) requested by the user.</w:t>
+      </w:r>
+    </w:p>
+    <w:p>
+      <w:pPr>
+        <w:pStyle w:val="ListParagraph"/>
+        <w:numPr>
           <w:ilvl w:val="1"/>
           <w:numId w:val="1"/>
         </w:numPr>
@@ -1323,6 +1347,7 @@
         </w:numPr>
       </w:pPr>
       <w:r>
+        <w:lastRenderedPageBreak/>
         <w:t xml:space="preserve">Write </w:t>
       </w:r>
       <w:r>
@@ -1353,7 +1378,6 @@
         </w:numPr>
       </w:pPr>
       <w:r>
-        <w:lastRenderedPageBreak/>
         <w:t>Additionally, have the AI agent try calling browser automation multiple times in case its an automation issue rather than an input data issue before responding with a failure to a user.</w:t>
       </w:r>
     </w:p>
@@ -3233,6 +3257,7 @@
   <w:style w:type="character" w:default="1" w:styleId="DefaultParagraphFont">
     <w:name w:val="Default Paragraph Font"/>
     <w:uiPriority w:val="1"/>
+    <w:semiHidden/>
     <w:unhideWhenUsed/>
   </w:style>
   <w:style w:type="table" w:default="1" w:styleId="TableNormal">

</xml_diff>